<commit_message>
fixed e_4 to E_4 and wrote more figure descriptions
</commit_message>
<xml_diff>
--- a/Paper/EXAMO_PAPER_BMC_Systems_Biology_Software_Article.docx
+++ b/Paper/EXAMO_PAPER_BMC_Systems_Biology_Software_Article.docx
@@ -218,7 +218,7 @@
         </w:rPr>
         <w:tab/>
       </w:r>
-      <w:hyperlink r:id="rId6" w:history="1">
+      <w:hyperlink r:id="rId8" w:history="1">
         <w:r>
           <w:rPr>
             <w:rStyle w:val="Hyperlink"/>
@@ -6481,13 +6481,79 @@
     <w:p>
       <w:pPr>
         <w:spacing w:after="0" w:line="480" w:lineRule="auto"/>
+        <w:ind w:firstLine="720"/>
         <w:contextualSpacing/>
         <w:rPr>
           <w:rFonts w:ascii="Times New Roman" w:hAnsi="Times New Roman" w:cs="Times New Roman"/>
-          <w:sz w:val="24"/>
-          <w:szCs w:val="24"/>
-        </w:rPr>
-      </w:pPr>
+          <w:color w:val="FF0000"/>
+          <w:sz w:val="24"/>
+          <w:szCs w:val="24"/>
+        </w:rPr>
+      </w:pPr>
+      <w:r>
+        <w:rPr>
+          <w:rFonts w:ascii="Times New Roman" w:hAnsi="Times New Roman" w:cs="Times New Roman"/>
+          <w:color w:val="FF0000"/>
+          <w:sz w:val="24"/>
+          <w:szCs w:val="24"/>
+        </w:rPr>
+        <w:lastRenderedPageBreak/>
+        <w:t>Need to include note about lower boundary for biomass for o</w:t>
+      </w:r>
+      <w:bookmarkStart w:id="0" w:name="_GoBack"/>
+      <w:bookmarkEnd w:id="0"/>
+      <w:r>
+        <w:rPr>
+          <w:rFonts w:ascii="Times New Roman" w:hAnsi="Times New Roman" w:cs="Times New Roman"/>
+          <w:color w:val="FF0000"/>
+          <w:sz w:val="24"/>
+          <w:szCs w:val="24"/>
+        </w:rPr>
+        <w:t>riginal EXAMO software (not 100 but 0.2879) and about eps.</w:t>
+      </w:r>
+    </w:p>
+    <w:p>
+      <w:pPr>
+        <w:spacing w:after="0" w:line="480" w:lineRule="auto"/>
+        <w:ind w:firstLine="720"/>
+        <w:contextualSpacing/>
+        <w:rPr>
+          <w:rFonts w:ascii="Times New Roman" w:hAnsi="Times New Roman" w:cs="Times New Roman"/>
+          <w:color w:val="FF0000"/>
+          <w:sz w:val="24"/>
+          <w:szCs w:val="24"/>
+        </w:rPr>
+      </w:pPr>
+      <w:r>
+        <w:rPr>
+          <w:rFonts w:ascii="Times New Roman" w:hAnsi="Times New Roman" w:cs="Times New Roman"/>
+          <w:color w:val="FF0000"/>
+          <w:sz w:val="24"/>
+          <w:szCs w:val="24"/>
+        </w:rPr>
+        <w:t xml:space="preserve">Need to note that for multiple gene mapping gates, if any produced a 1 or 0, this was preferred over something that produced a -1 (more conservative). </w:t>
+      </w:r>
+    </w:p>
+    <w:p>
+      <w:pPr>
+        <w:spacing w:after="0" w:line="480" w:lineRule="auto"/>
+        <w:contextualSpacing/>
+        <w:rPr>
+          <w:rFonts w:ascii="Times New Roman" w:hAnsi="Times New Roman" w:cs="Times New Roman"/>
+          <w:color w:val="FF0000"/>
+          <w:sz w:val="24"/>
+          <w:szCs w:val="24"/>
+        </w:rPr>
+      </w:pPr>
+      <w:r>
+        <w:rPr>
+          <w:rFonts w:ascii="Times New Roman" w:hAnsi="Times New Roman" w:cs="Times New Roman"/>
+          <w:color w:val="FF0000"/>
+          <w:sz w:val="24"/>
+          <w:szCs w:val="24"/>
+        </w:rPr>
+        <w:t xml:space="preserve"> </w:t>
+      </w:r>
     </w:p>
     <w:p>
       <w:pPr>
@@ -6507,7 +6573,6 @@
           <w:sz w:val="32"/>
           <w:szCs w:val="32"/>
         </w:rPr>
-        <w:lastRenderedPageBreak/>
         <w:t>Results</w:t>
       </w:r>
     </w:p>
@@ -6733,7 +6798,23 @@
           <w:sz w:val="24"/>
           <w:szCs w:val="24"/>
         </w:rPr>
-        <w:t>, epsilon was changed to 1E-3 (</w:t>
+        <w:t>, epsilon was changed</w:t>
+      </w:r>
+      <w:r>
+        <w:rPr>
+          <w:rFonts w:ascii="Times New Roman" w:hAnsi="Times New Roman" w:cs="Times New Roman"/>
+          <w:sz w:val="24"/>
+          <w:szCs w:val="24"/>
+        </w:rPr>
+        <w:t xml:space="preserve"> to 1E-10 when solving the reduced network</w:t>
+      </w:r>
+      <w:r>
+        <w:rPr>
+          <w:rFonts w:ascii="Times New Roman" w:hAnsi="Times New Roman" w:cs="Times New Roman"/>
+          <w:sz w:val="24"/>
+          <w:szCs w:val="24"/>
+        </w:rPr>
+        <w:t xml:space="preserve"> (</w:t>
       </w:r>
       <w:proofErr w:type="spellStart"/>
       <w:r>
@@ -6986,6 +7067,14 @@
       <w:r>
         <w:rPr>
           <w:rFonts w:ascii="Times New Roman" w:hAnsi="Times New Roman" w:cs="Times New Roman"/>
+          <w:sz w:val="24"/>
+          <w:szCs w:val="24"/>
+        </w:rPr>
+        <w:t>(</w:t>
+      </w:r>
+      <w:r>
+        <w:rPr>
+          <w:rFonts w:ascii="Times New Roman" w:hAnsi="Times New Roman" w:cs="Times New Roman"/>
           <w:b/>
           <w:sz w:val="24"/>
           <w:szCs w:val="24"/>
@@ -6995,6 +7084,14 @@
       <w:r>
         <w:rPr>
           <w:rFonts w:ascii="Times New Roman" w:hAnsi="Times New Roman" w:cs="Times New Roman"/>
+          <w:sz w:val="24"/>
+          <w:szCs w:val="24"/>
+        </w:rPr>
+        <w:t>)</w:t>
+      </w:r>
+      <w:r>
+        <w:rPr>
+          <w:rFonts w:ascii="Times New Roman" w:hAnsi="Times New Roman" w:cs="Times New Roman"/>
           <w:b/>
           <w:sz w:val="24"/>
           <w:szCs w:val="24"/>
@@ -7007,7 +7104,16 @@
           <w:sz w:val="24"/>
           <w:szCs w:val="24"/>
         </w:rPr>
-        <w:t>A comparison of the solvability of pruned models and optimizations. Five repetitions of 50 iterations are stacked on top of each other. All EXAMO-A</w:t>
+        <w:t xml:space="preserve">A comparison of the solvability of pruned models and optimizations. Five repetitions of 50 iterations are stacked on </w:t>
+      </w:r>
+      <w:r>
+        <w:rPr>
+          <w:rFonts w:ascii="Times New Roman" w:hAnsi="Times New Roman" w:cs="Times New Roman"/>
+          <w:sz w:val="24"/>
+          <w:szCs w:val="24"/>
+        </w:rPr>
+        <w:lastRenderedPageBreak/>
+        <w:t>top of each other. All EXAMO-A</w:t>
       </w:r>
       <w:r>
         <w:rPr>
@@ -7103,23 +7209,7 @@
           <w:sz w:val="24"/>
           <w:szCs w:val="24"/>
         </w:rPr>
-        <w:t xml:space="preserve">were solvable, especially for the original </w:t>
-      </w:r>
-      <w:r>
-        <w:rPr>
-          <w:rFonts w:ascii="Times New Roman" w:hAnsi="Times New Roman" w:cs="Times New Roman"/>
-          <w:sz w:val="24"/>
-          <w:szCs w:val="24"/>
-        </w:rPr>
-        <w:t>higher</w:t>
-      </w:r>
-      <w:r>
-        <w:rPr>
-          <w:rFonts w:ascii="Times New Roman" w:hAnsi="Times New Roman" w:cs="Times New Roman"/>
-          <w:sz w:val="24"/>
-          <w:szCs w:val="24"/>
-        </w:rPr>
-        <w:t xml:space="preserve"> epsilon setting. </w:t>
+        <w:t xml:space="preserve">were solvable. </w:t>
       </w:r>
     </w:p>
     <w:p>
@@ -7133,6 +7223,15 @@
           <w:szCs w:val="24"/>
         </w:rPr>
       </w:pPr>
+      <w:r>
+        <w:rPr>
+          <w:rFonts w:ascii="Times New Roman" w:hAnsi="Times New Roman" w:cs="Times New Roman"/>
+          <w:b/>
+          <w:sz w:val="24"/>
+          <w:szCs w:val="24"/>
+        </w:rPr>
+        <w:t>Figure 3</w:t>
+      </w:r>
     </w:p>
     <w:p>
       <w:pPr>
@@ -7145,6 +7244,15 @@
           <w:szCs w:val="24"/>
         </w:rPr>
       </w:pPr>
+      <w:r>
+        <w:rPr>
+          <w:rFonts w:ascii="Times New Roman" w:hAnsi="Times New Roman" w:cs="Times New Roman"/>
+          <w:b/>
+          <w:sz w:val="24"/>
+          <w:szCs w:val="24"/>
+        </w:rPr>
+        <w:t>Comparison of Accuracy of Flux Profiles</w:t>
+      </w:r>
     </w:p>
     <w:p>
       <w:pPr>
@@ -7152,20 +7260,269 @@
         <w:contextualSpacing/>
         <w:rPr>
           <w:rFonts w:ascii="Times New Roman" w:hAnsi="Times New Roman" w:cs="Times New Roman"/>
-          <w:b/>
-          <w:sz w:val="24"/>
-          <w:szCs w:val="24"/>
-        </w:rPr>
-      </w:pPr>
-      <w:r>
-        <w:rPr>
-          <w:rFonts w:ascii="Times New Roman" w:hAnsi="Times New Roman" w:cs="Times New Roman"/>
-          <w:b/>
-          <w:sz w:val="24"/>
-          <w:szCs w:val="24"/>
-        </w:rPr>
-        <w:lastRenderedPageBreak/>
-        <w:t>Figure 3</w:t>
+          <w:sz w:val="24"/>
+          <w:szCs w:val="24"/>
+        </w:rPr>
+      </w:pPr>
+      <w:r>
+        <w:rPr>
+          <w:rFonts w:ascii="Times New Roman" w:hAnsi="Times New Roman" w:cs="Times New Roman"/>
+          <w:sz w:val="24"/>
+          <w:szCs w:val="24"/>
+        </w:rPr>
+        <w:t>Simulated fluxes from conditions-specific models for a</w:t>
+      </w:r>
+      <w:r>
+        <w:rPr>
+          <w:rFonts w:ascii="Times New Roman" w:hAnsi="Times New Roman" w:cs="Times New Roman"/>
+          <w:sz w:val="24"/>
+          <w:szCs w:val="24"/>
+        </w:rPr>
+        <w:t xml:space="preserve">erobic and anaerobic gene rules and their negative </w:t>
+      </w:r>
+      <w:r>
+        <w:rPr>
+          <w:rFonts w:ascii="Times New Roman" w:hAnsi="Times New Roman" w:cs="Times New Roman"/>
+          <w:sz w:val="24"/>
+          <w:szCs w:val="24"/>
+        </w:rPr>
+        <w:t>controls were compared to experimentally modeled flux results using modeled 2D NMR tracer experimental results under the same aerobic and anaerobic conditions. The absolute flux difference was compared and plotted by metabolic pathway for the overlapping reactions between the experimental and simulated results. If a reaction corresponded to more than one reaction in the larger metabolic reconstruction, the</w:t>
+      </w:r>
+      <w:r>
+        <w:rPr>
+          <w:rFonts w:ascii="Times New Roman" w:hAnsi="Times New Roman" w:cs="Times New Roman"/>
+          <w:sz w:val="24"/>
+          <w:szCs w:val="24"/>
+        </w:rPr>
+        <w:t xml:space="preserve"> redundant reactions are noted, </w:t>
+      </w:r>
+      <w:r>
+        <w:rPr>
+          <w:rFonts w:ascii="Times New Roman" w:hAnsi="Times New Roman" w:cs="Times New Roman"/>
+          <w:sz w:val="24"/>
+          <w:szCs w:val="24"/>
+        </w:rPr>
+        <w:t>and the fluxes were added together for these reactions.</w:t>
+      </w:r>
+      <w:r>
+        <w:rPr>
+          <w:rFonts w:ascii="Times New Roman" w:hAnsi="Times New Roman" w:cs="Times New Roman"/>
+          <w:sz w:val="24"/>
+          <w:szCs w:val="24"/>
+        </w:rPr>
+        <w:t xml:space="preserve"> The total absolute flux difference </w:t>
+      </w:r>
+      <w:r>
+        <w:rPr>
+          <w:rFonts w:ascii="Times New Roman" w:hAnsi="Times New Roman" w:cs="Times New Roman"/>
+          <w:sz w:val="24"/>
+          <w:szCs w:val="24"/>
+        </w:rPr>
+        <w:t xml:space="preserve">of all reactions </w:t>
+      </w:r>
+      <w:r>
+        <w:rPr>
+          <w:rFonts w:ascii="Times New Roman" w:hAnsi="Times New Roman" w:cs="Times New Roman"/>
+          <w:sz w:val="24"/>
+          <w:szCs w:val="24"/>
+        </w:rPr>
+        <w:t xml:space="preserve">for a parameter for a condition </w:t>
+      </w:r>
+      <w:r>
+        <w:rPr>
+          <w:rFonts w:ascii="Times New Roman" w:hAnsi="Times New Roman" w:cs="Times New Roman"/>
+          <w:sz w:val="24"/>
+          <w:szCs w:val="24"/>
+        </w:rPr>
+        <w:t>i</w:t>
+      </w:r>
+      <w:r>
+        <w:rPr>
+          <w:rFonts w:ascii="Times New Roman" w:hAnsi="Times New Roman" w:cs="Times New Roman"/>
+          <w:sz w:val="24"/>
+          <w:szCs w:val="24"/>
+        </w:rPr>
+        <w:t xml:space="preserve">s noted at the top of each column of </w:t>
+      </w:r>
+      <w:r>
+        <w:rPr>
+          <w:rFonts w:ascii="Times New Roman" w:hAnsi="Times New Roman" w:cs="Times New Roman"/>
+          <w:sz w:val="24"/>
+          <w:szCs w:val="24"/>
+        </w:rPr>
+        <w:t>the</w:t>
+      </w:r>
+      <w:r>
+        <w:rPr>
+          <w:rFonts w:ascii="Times New Roman" w:hAnsi="Times New Roman" w:cs="Times New Roman"/>
+          <w:sz w:val="24"/>
+          <w:szCs w:val="24"/>
+        </w:rPr>
+        <w:t xml:space="preserve"> </w:t>
+      </w:r>
+      <w:proofErr w:type="spellStart"/>
+      <w:r>
+        <w:rPr>
+          <w:rFonts w:ascii="Times New Roman" w:hAnsi="Times New Roman" w:cs="Times New Roman"/>
+          <w:sz w:val="24"/>
+          <w:szCs w:val="24"/>
+        </w:rPr>
+        <w:t>heatmap</w:t>
+      </w:r>
+      <w:r>
+        <w:rPr>
+          <w:rFonts w:ascii="Times New Roman" w:hAnsi="Times New Roman" w:cs="Times New Roman"/>
+          <w:sz w:val="24"/>
+          <w:szCs w:val="24"/>
+        </w:rPr>
+        <w:t>s</w:t>
+      </w:r>
+      <w:proofErr w:type="spellEnd"/>
+      <w:r>
+        <w:rPr>
+          <w:rFonts w:ascii="Times New Roman" w:hAnsi="Times New Roman" w:cs="Times New Roman"/>
+          <w:sz w:val="24"/>
+          <w:szCs w:val="24"/>
+        </w:rPr>
+        <w:t>.</w:t>
+      </w:r>
+      <w:r>
+        <w:rPr>
+          <w:rFonts w:ascii="Times New Roman" w:hAnsi="Times New Roman" w:cs="Times New Roman"/>
+          <w:sz w:val="24"/>
+          <w:szCs w:val="24"/>
+        </w:rPr>
+        <w:t xml:space="preserve"> The </w:t>
+      </w:r>
+      <w:r>
+        <w:rPr>
+          <w:rFonts w:ascii="Times New Roman" w:hAnsi="Times New Roman" w:cs="Times New Roman"/>
+          <w:sz w:val="24"/>
+          <w:szCs w:val="24"/>
+        </w:rPr>
+        <w:t xml:space="preserve">aerobic condition with </w:t>
+      </w:r>
+      <w:r>
+        <w:rPr>
+          <w:rFonts w:ascii="Times New Roman" w:hAnsi="Times New Roman" w:cs="Times New Roman"/>
+          <w:sz w:val="24"/>
+          <w:szCs w:val="24"/>
+        </w:rPr>
+        <w:t>cofactors, nucleoside phosphate moieties, and carbon balancing (</w:t>
+      </w:r>
+      <w:proofErr w:type="spellStart"/>
+      <w:r>
+        <w:rPr>
+          <w:rFonts w:ascii="Times New Roman" w:hAnsi="Times New Roman" w:cs="Times New Roman"/>
+          <w:sz w:val="24"/>
+          <w:szCs w:val="24"/>
+        </w:rPr>
+        <w:t>m_n_c</w:t>
+      </w:r>
+      <w:proofErr w:type="spellEnd"/>
+      <w:r>
+        <w:rPr>
+          <w:rFonts w:ascii="Times New Roman" w:hAnsi="Times New Roman" w:cs="Times New Roman"/>
+          <w:sz w:val="24"/>
+          <w:szCs w:val="24"/>
+        </w:rPr>
+        <w:t xml:space="preserve">) </w:t>
+      </w:r>
+      <w:r>
+        <w:rPr>
+          <w:rFonts w:ascii="Times New Roman" w:hAnsi="Times New Roman" w:cs="Times New Roman"/>
+          <w:sz w:val="24"/>
+          <w:szCs w:val="24"/>
+        </w:rPr>
+        <w:t>produced the m</w:t>
+      </w:r>
+      <w:r>
+        <w:rPr>
+          <w:rFonts w:ascii="Times New Roman" w:hAnsi="Times New Roman" w:cs="Times New Roman"/>
+          <w:sz w:val="24"/>
+          <w:szCs w:val="24"/>
+        </w:rPr>
+        <w:t>ost accurate flux results</w:t>
+      </w:r>
+      <w:r>
+        <w:rPr>
+          <w:rFonts w:ascii="Times New Roman" w:hAnsi="Times New Roman" w:cs="Times New Roman"/>
+          <w:sz w:val="24"/>
+          <w:szCs w:val="24"/>
+        </w:rPr>
+        <w:t xml:space="preserve"> of the experimental fluxes compared to the simulated fluxes; </w:t>
+      </w:r>
+      <w:r>
+        <w:rPr>
+          <w:rFonts w:ascii="Times New Roman" w:hAnsi="Times New Roman" w:cs="Times New Roman"/>
+          <w:sz w:val="24"/>
+          <w:szCs w:val="24"/>
+        </w:rPr>
+        <w:t>the negative c</w:t>
+      </w:r>
+      <w:r>
+        <w:rPr>
+          <w:rFonts w:ascii="Times New Roman" w:hAnsi="Times New Roman" w:cs="Times New Roman"/>
+          <w:sz w:val="24"/>
+          <w:szCs w:val="24"/>
+        </w:rPr>
+        <w:t>ontrol had a</w:t>
+      </w:r>
+      <w:r>
+        <w:rPr>
+          <w:rFonts w:ascii="Times New Roman" w:hAnsi="Times New Roman" w:cs="Times New Roman"/>
+          <w:sz w:val="24"/>
+          <w:szCs w:val="24"/>
+        </w:rPr>
+        <w:t xml:space="preserve"> greater</w:t>
+      </w:r>
+      <w:r>
+        <w:rPr>
+          <w:rFonts w:ascii="Times New Roman" w:hAnsi="Times New Roman" w:cs="Times New Roman"/>
+          <w:sz w:val="24"/>
+          <w:szCs w:val="24"/>
+        </w:rPr>
+        <w:t xml:space="preserve"> difference</w:t>
+      </w:r>
+      <w:r>
+        <w:rPr>
+          <w:rFonts w:ascii="Times New Roman" w:hAnsi="Times New Roman" w:cs="Times New Roman"/>
+          <w:sz w:val="24"/>
+          <w:szCs w:val="24"/>
+        </w:rPr>
+        <w:t xml:space="preserve"> </w:t>
+      </w:r>
+      <w:r>
+        <w:rPr>
+          <w:rFonts w:ascii="Times New Roman" w:hAnsi="Times New Roman" w:cs="Times New Roman"/>
+          <w:sz w:val="24"/>
+          <w:szCs w:val="24"/>
+        </w:rPr>
+        <w:t xml:space="preserve">as well compared to the modeled gene rules for the </w:t>
+      </w:r>
+      <w:r>
+        <w:rPr>
+          <w:rFonts w:ascii="Times New Roman" w:hAnsi="Times New Roman" w:cs="Times New Roman"/>
+          <w:sz w:val="24"/>
+          <w:szCs w:val="24"/>
+        </w:rPr>
+        <w:t xml:space="preserve">aerobic </w:t>
+      </w:r>
+      <w:r>
+        <w:rPr>
+          <w:rFonts w:ascii="Times New Roman" w:hAnsi="Times New Roman" w:cs="Times New Roman"/>
+          <w:sz w:val="24"/>
+          <w:szCs w:val="24"/>
+        </w:rPr>
+        <w:t xml:space="preserve">condition. </w:t>
+      </w:r>
+      <w:r>
+        <w:rPr>
+          <w:rFonts w:ascii="Times New Roman" w:hAnsi="Times New Roman" w:cs="Times New Roman"/>
+          <w:sz w:val="24"/>
+          <w:szCs w:val="24"/>
+        </w:rPr>
+        <w:t xml:space="preserve"> </w:t>
       </w:r>
     </w:p>
     <w:p>
@@ -7186,7 +7543,16 @@
           <w:sz w:val="24"/>
           <w:szCs w:val="24"/>
         </w:rPr>
-        <w:t>Comparison of Accuracy of Flux Profiles</w:t>
+        <w:t>Fig</w:t>
+      </w:r>
+      <w:r>
+        <w:rPr>
+          <w:rFonts w:ascii="Times New Roman" w:hAnsi="Times New Roman" w:cs="Times New Roman"/>
+          <w:b/>
+          <w:sz w:val="24"/>
+          <w:szCs w:val="24"/>
+        </w:rPr>
+        <w:t>ure 4</w:t>
       </w:r>
     </w:p>
     <w:p>
@@ -7195,269 +7561,19 @@
         <w:contextualSpacing/>
         <w:rPr>
           <w:rFonts w:ascii="Times New Roman" w:hAnsi="Times New Roman" w:cs="Times New Roman"/>
-          <w:sz w:val="24"/>
-          <w:szCs w:val="24"/>
-        </w:rPr>
-      </w:pPr>
-      <w:r>
-        <w:rPr>
-          <w:rFonts w:ascii="Times New Roman" w:hAnsi="Times New Roman" w:cs="Times New Roman"/>
-          <w:sz w:val="24"/>
-          <w:szCs w:val="24"/>
-        </w:rPr>
-        <w:t>Simulated fluxes from conditions-specific models for a</w:t>
-      </w:r>
-      <w:r>
-        <w:rPr>
-          <w:rFonts w:ascii="Times New Roman" w:hAnsi="Times New Roman" w:cs="Times New Roman"/>
-          <w:sz w:val="24"/>
-          <w:szCs w:val="24"/>
-        </w:rPr>
-        <w:t xml:space="preserve">erobic and anaerobic gene rules and their negative </w:t>
-      </w:r>
-      <w:r>
-        <w:rPr>
-          <w:rFonts w:ascii="Times New Roman" w:hAnsi="Times New Roman" w:cs="Times New Roman"/>
-          <w:sz w:val="24"/>
-          <w:szCs w:val="24"/>
-        </w:rPr>
-        <w:t>controls were compared to experimentally modeled flux results using modeled 2D NMR tracer experimental results under the same aerobic and anaerobic conditions. The absolute flux difference was compared and plotted by metabolic pathway for the overlapping reactions between the experimental and simulated results. If a reaction corresponded to more than one reaction in the larger metabolic reconstruction, the</w:t>
-      </w:r>
-      <w:r>
-        <w:rPr>
-          <w:rFonts w:ascii="Times New Roman" w:hAnsi="Times New Roman" w:cs="Times New Roman"/>
-          <w:sz w:val="24"/>
-          <w:szCs w:val="24"/>
-        </w:rPr>
-        <w:t xml:space="preserve"> redundant reactions are noted, </w:t>
-      </w:r>
-      <w:r>
-        <w:rPr>
-          <w:rFonts w:ascii="Times New Roman" w:hAnsi="Times New Roman" w:cs="Times New Roman"/>
-          <w:sz w:val="24"/>
-          <w:szCs w:val="24"/>
-        </w:rPr>
-        <w:t>and the fluxes were added together for these reactions.</w:t>
-      </w:r>
-      <w:r>
-        <w:rPr>
-          <w:rFonts w:ascii="Times New Roman" w:hAnsi="Times New Roman" w:cs="Times New Roman"/>
-          <w:sz w:val="24"/>
-          <w:szCs w:val="24"/>
-        </w:rPr>
-        <w:t xml:space="preserve"> The total absolute flux difference </w:t>
-      </w:r>
-      <w:r>
-        <w:rPr>
-          <w:rFonts w:ascii="Times New Roman" w:hAnsi="Times New Roman" w:cs="Times New Roman"/>
-          <w:sz w:val="24"/>
-          <w:szCs w:val="24"/>
-        </w:rPr>
-        <w:t xml:space="preserve">of all reactions </w:t>
-      </w:r>
-      <w:r>
-        <w:rPr>
-          <w:rFonts w:ascii="Times New Roman" w:hAnsi="Times New Roman" w:cs="Times New Roman"/>
-          <w:sz w:val="24"/>
-          <w:szCs w:val="24"/>
-        </w:rPr>
-        <w:t xml:space="preserve">for a parameter for a condition </w:t>
-      </w:r>
-      <w:r>
-        <w:rPr>
-          <w:rFonts w:ascii="Times New Roman" w:hAnsi="Times New Roman" w:cs="Times New Roman"/>
-          <w:sz w:val="24"/>
-          <w:szCs w:val="24"/>
-        </w:rPr>
-        <w:t>i</w:t>
-      </w:r>
-      <w:r>
-        <w:rPr>
-          <w:rFonts w:ascii="Times New Roman" w:hAnsi="Times New Roman" w:cs="Times New Roman"/>
-          <w:sz w:val="24"/>
-          <w:szCs w:val="24"/>
-        </w:rPr>
-        <w:t xml:space="preserve">s noted at the top of each column of </w:t>
-      </w:r>
-      <w:r>
-        <w:rPr>
-          <w:rFonts w:ascii="Times New Roman" w:hAnsi="Times New Roman" w:cs="Times New Roman"/>
-          <w:sz w:val="24"/>
-          <w:szCs w:val="24"/>
-        </w:rPr>
-        <w:t>the</w:t>
-      </w:r>
-      <w:r>
-        <w:rPr>
-          <w:rFonts w:ascii="Times New Roman" w:hAnsi="Times New Roman" w:cs="Times New Roman"/>
-          <w:sz w:val="24"/>
-          <w:szCs w:val="24"/>
-        </w:rPr>
-        <w:t xml:space="preserve"> </w:t>
-      </w:r>
-      <w:proofErr w:type="spellStart"/>
-      <w:r>
-        <w:rPr>
-          <w:rFonts w:ascii="Times New Roman" w:hAnsi="Times New Roman" w:cs="Times New Roman"/>
-          <w:sz w:val="24"/>
-          <w:szCs w:val="24"/>
-        </w:rPr>
-        <w:t>heatmap</w:t>
-      </w:r>
-      <w:r>
-        <w:rPr>
-          <w:rFonts w:ascii="Times New Roman" w:hAnsi="Times New Roman" w:cs="Times New Roman"/>
-          <w:sz w:val="24"/>
-          <w:szCs w:val="24"/>
-        </w:rPr>
-        <w:t>s</w:t>
-      </w:r>
-      <w:proofErr w:type="spellEnd"/>
-      <w:r>
-        <w:rPr>
-          <w:rFonts w:ascii="Times New Roman" w:hAnsi="Times New Roman" w:cs="Times New Roman"/>
-          <w:sz w:val="24"/>
-          <w:szCs w:val="24"/>
-        </w:rPr>
-        <w:t>.</w:t>
-      </w:r>
-      <w:r>
-        <w:rPr>
-          <w:rFonts w:ascii="Times New Roman" w:hAnsi="Times New Roman" w:cs="Times New Roman"/>
-          <w:sz w:val="24"/>
-          <w:szCs w:val="24"/>
-        </w:rPr>
-        <w:t xml:space="preserve"> The </w:t>
-      </w:r>
-      <w:r>
-        <w:rPr>
-          <w:rFonts w:ascii="Times New Roman" w:hAnsi="Times New Roman" w:cs="Times New Roman"/>
-          <w:sz w:val="24"/>
-          <w:szCs w:val="24"/>
-        </w:rPr>
-        <w:t xml:space="preserve">aerobic condition with </w:t>
-      </w:r>
-      <w:r>
-        <w:rPr>
-          <w:rFonts w:ascii="Times New Roman" w:hAnsi="Times New Roman" w:cs="Times New Roman"/>
-          <w:sz w:val="24"/>
-          <w:szCs w:val="24"/>
-        </w:rPr>
-        <w:t>cofactors, nucleoside phosphate moieties, and carbon balancing (</w:t>
-      </w:r>
-      <w:proofErr w:type="spellStart"/>
-      <w:r>
-        <w:rPr>
-          <w:rFonts w:ascii="Times New Roman" w:hAnsi="Times New Roman" w:cs="Times New Roman"/>
-          <w:sz w:val="24"/>
-          <w:szCs w:val="24"/>
-        </w:rPr>
-        <w:t>m_n_c</w:t>
-      </w:r>
-      <w:proofErr w:type="spellEnd"/>
-      <w:r>
-        <w:rPr>
-          <w:rFonts w:ascii="Times New Roman" w:hAnsi="Times New Roman" w:cs="Times New Roman"/>
-          <w:sz w:val="24"/>
-          <w:szCs w:val="24"/>
-        </w:rPr>
-        <w:t xml:space="preserve">) </w:t>
-      </w:r>
-      <w:r>
-        <w:rPr>
-          <w:rFonts w:ascii="Times New Roman" w:hAnsi="Times New Roman" w:cs="Times New Roman"/>
-          <w:sz w:val="24"/>
-          <w:szCs w:val="24"/>
-        </w:rPr>
-        <w:t>produced the m</w:t>
-      </w:r>
-      <w:r>
-        <w:rPr>
-          <w:rFonts w:ascii="Times New Roman" w:hAnsi="Times New Roman" w:cs="Times New Roman"/>
-          <w:sz w:val="24"/>
-          <w:szCs w:val="24"/>
-        </w:rPr>
-        <w:t>ost accurate flux results</w:t>
-      </w:r>
-      <w:r>
-        <w:rPr>
-          <w:rFonts w:ascii="Times New Roman" w:hAnsi="Times New Roman" w:cs="Times New Roman"/>
-          <w:sz w:val="24"/>
-          <w:szCs w:val="24"/>
-        </w:rPr>
-        <w:t xml:space="preserve"> of the experimental fluxes compared to the simulated fluxes; </w:t>
-      </w:r>
-      <w:r>
-        <w:rPr>
-          <w:rFonts w:ascii="Times New Roman" w:hAnsi="Times New Roman" w:cs="Times New Roman"/>
-          <w:sz w:val="24"/>
-          <w:szCs w:val="24"/>
-        </w:rPr>
-        <w:t>the negative c</w:t>
-      </w:r>
-      <w:r>
-        <w:rPr>
-          <w:rFonts w:ascii="Times New Roman" w:hAnsi="Times New Roman" w:cs="Times New Roman"/>
-          <w:sz w:val="24"/>
-          <w:szCs w:val="24"/>
-        </w:rPr>
-        <w:t>ontrol had a</w:t>
-      </w:r>
-      <w:r>
-        <w:rPr>
-          <w:rFonts w:ascii="Times New Roman" w:hAnsi="Times New Roman" w:cs="Times New Roman"/>
-          <w:sz w:val="24"/>
-          <w:szCs w:val="24"/>
-        </w:rPr>
-        <w:t xml:space="preserve"> greater</w:t>
-      </w:r>
-      <w:r>
-        <w:rPr>
-          <w:rFonts w:ascii="Times New Roman" w:hAnsi="Times New Roman" w:cs="Times New Roman"/>
-          <w:sz w:val="24"/>
-          <w:szCs w:val="24"/>
-        </w:rPr>
-        <w:t xml:space="preserve"> difference</w:t>
-      </w:r>
-      <w:r>
-        <w:rPr>
-          <w:rFonts w:ascii="Times New Roman" w:hAnsi="Times New Roman" w:cs="Times New Roman"/>
-          <w:sz w:val="24"/>
-          <w:szCs w:val="24"/>
-        </w:rPr>
-        <w:t xml:space="preserve"> </w:t>
-      </w:r>
-      <w:r>
-        <w:rPr>
-          <w:rFonts w:ascii="Times New Roman" w:hAnsi="Times New Roman" w:cs="Times New Roman"/>
-          <w:sz w:val="24"/>
-          <w:szCs w:val="24"/>
-        </w:rPr>
-        <w:t xml:space="preserve">as well compared to the modeled gene rules for the </w:t>
-      </w:r>
-      <w:r>
-        <w:rPr>
-          <w:rFonts w:ascii="Times New Roman" w:hAnsi="Times New Roman" w:cs="Times New Roman"/>
-          <w:sz w:val="24"/>
-          <w:szCs w:val="24"/>
-        </w:rPr>
-        <w:t xml:space="preserve">aerobic </w:t>
-      </w:r>
-      <w:r>
-        <w:rPr>
-          <w:rFonts w:ascii="Times New Roman" w:hAnsi="Times New Roman" w:cs="Times New Roman"/>
-          <w:sz w:val="24"/>
-          <w:szCs w:val="24"/>
-        </w:rPr>
-        <w:t xml:space="preserve">condition. </w:t>
-      </w:r>
-      <w:r>
-        <w:rPr>
-          <w:rFonts w:ascii="Times New Roman" w:hAnsi="Times New Roman" w:cs="Times New Roman"/>
-          <w:sz w:val="24"/>
-          <w:szCs w:val="24"/>
-        </w:rPr>
-        <w:t xml:space="preserve"> </w:t>
+          <w:b/>
+          <w:sz w:val="24"/>
+          <w:szCs w:val="24"/>
+        </w:rPr>
+      </w:pPr>
+      <w:r>
+        <w:rPr>
+          <w:rFonts w:ascii="Times New Roman" w:hAnsi="Times New Roman" w:cs="Times New Roman"/>
+          <w:b/>
+          <w:sz w:val="24"/>
+          <w:szCs w:val="24"/>
+        </w:rPr>
+        <w:t xml:space="preserve">Comparison of Flux Predictions </w:t>
       </w:r>
     </w:p>
     <w:p>
@@ -7466,11 +7582,35 @@
         <w:contextualSpacing/>
         <w:rPr>
           <w:rFonts w:ascii="Times New Roman" w:hAnsi="Times New Roman" w:cs="Times New Roman"/>
+          <w:sz w:val="24"/>
+          <w:szCs w:val="24"/>
+        </w:rPr>
+      </w:pPr>
+      <w:r>
+        <w:rPr>
+          <w:rFonts w:ascii="Times New Roman" w:hAnsi="Times New Roman" w:cs="Times New Roman"/>
+          <w:sz w:val="24"/>
+          <w:szCs w:val="24"/>
+        </w:rPr>
+        <w:t>Flux differences were compared for the aerobic and anaerobic conditions versus the negative control for each simulation platform (</w:t>
+      </w:r>
+      <w:r>
+        <w:rPr>
+          <w:rFonts w:ascii="Times New Roman" w:hAnsi="Times New Roman" w:cs="Times New Roman"/>
           <w:b/>
           <w:sz w:val="24"/>
           <w:szCs w:val="24"/>
         </w:rPr>
-      </w:pPr>
+        <w:t>a</w:t>
+      </w:r>
+      <w:r>
+        <w:rPr>
+          <w:rFonts w:ascii="Times New Roman" w:hAnsi="Times New Roman" w:cs="Times New Roman"/>
+          <w:sz w:val="24"/>
+          <w:szCs w:val="24"/>
+        </w:rPr>
+        <w:t>) and across platforms (</w:t>
+      </w:r>
       <w:r>
         <w:rPr>
           <w:rFonts w:ascii="Times New Roman" w:hAnsi="Times New Roman" w:cs="Times New Roman"/>
@@ -7478,7 +7618,184 @@
           <w:sz w:val="24"/>
           <w:szCs w:val="24"/>
         </w:rPr>
-        <w:t>Fig</w:t>
+        <w:t>b</w:t>
+      </w:r>
+      <w:r>
+        <w:rPr>
+          <w:rFonts w:ascii="Times New Roman" w:hAnsi="Times New Roman" w:cs="Times New Roman"/>
+          <w:sz w:val="24"/>
+          <w:szCs w:val="24"/>
+        </w:rPr>
+        <w:t>).</w:t>
+      </w:r>
+      <w:r>
+        <w:rPr>
+          <w:rFonts w:ascii="Times New Roman" w:hAnsi="Times New Roman" w:cs="Times New Roman"/>
+          <w:sz w:val="24"/>
+          <w:szCs w:val="24"/>
+        </w:rPr>
+        <w:t xml:space="preserve"> For EXAMO-ARC.V.1, t</w:t>
+      </w:r>
+      <w:r>
+        <w:rPr>
+          <w:rFonts w:ascii="Times New Roman" w:hAnsi="Times New Roman" w:cs="Times New Roman"/>
+          <w:sz w:val="24"/>
+          <w:szCs w:val="24"/>
+        </w:rPr>
+        <w:t xml:space="preserve">he </w:t>
+      </w:r>
+      <w:r>
+        <w:rPr>
+          <w:rFonts w:ascii="Times New Roman" w:hAnsi="Times New Roman" w:cs="Times New Roman"/>
+          <w:sz w:val="24"/>
+          <w:szCs w:val="24"/>
+        </w:rPr>
+        <w:t>model parameters</w:t>
+      </w:r>
+      <w:r>
+        <w:rPr>
+          <w:rFonts w:ascii="Times New Roman" w:hAnsi="Times New Roman" w:cs="Times New Roman"/>
+          <w:sz w:val="24"/>
+          <w:szCs w:val="24"/>
+        </w:rPr>
+        <w:t xml:space="preserve"> with cofactors, nucleoside phosphate moieties, and carbon balancing (</w:t>
+      </w:r>
+      <w:proofErr w:type="spellStart"/>
+      <w:r>
+        <w:rPr>
+          <w:rFonts w:ascii="Times New Roman" w:hAnsi="Times New Roman" w:cs="Times New Roman"/>
+          <w:sz w:val="24"/>
+          <w:szCs w:val="24"/>
+        </w:rPr>
+        <w:t>m_n_c</w:t>
+      </w:r>
+      <w:proofErr w:type="spellEnd"/>
+      <w:r>
+        <w:rPr>
+          <w:rFonts w:ascii="Times New Roman" w:hAnsi="Times New Roman" w:cs="Times New Roman"/>
+          <w:sz w:val="24"/>
+          <w:szCs w:val="24"/>
+        </w:rPr>
+        <w:t>) were co</w:t>
+      </w:r>
+      <w:r>
+        <w:rPr>
+          <w:rFonts w:ascii="Times New Roman" w:hAnsi="Times New Roman" w:cs="Times New Roman"/>
+          <w:sz w:val="24"/>
+          <w:szCs w:val="24"/>
+        </w:rPr>
+        <w:t xml:space="preserve">mbined to make a </w:t>
+      </w:r>
+      <w:proofErr w:type="spellStart"/>
+      <w:r>
+        <w:rPr>
+          <w:rFonts w:ascii="Times New Roman" w:hAnsi="Times New Roman" w:cs="Times New Roman"/>
+          <w:sz w:val="24"/>
+          <w:szCs w:val="24"/>
+        </w:rPr>
+        <w:t>C_m_n_c</w:t>
+      </w:r>
+      <w:proofErr w:type="spellEnd"/>
+      <w:r>
+        <w:rPr>
+          <w:rFonts w:ascii="Times New Roman" w:hAnsi="Times New Roman" w:cs="Times New Roman"/>
+          <w:sz w:val="24"/>
+          <w:szCs w:val="24"/>
+        </w:rPr>
+        <w:t xml:space="preserve"> C</w:t>
+      </w:r>
+      <w:r>
+        <w:rPr>
+          <w:rFonts w:ascii="Times New Roman" w:hAnsi="Times New Roman" w:cs="Times New Roman"/>
+          <w:sz w:val="24"/>
+          <w:szCs w:val="24"/>
+        </w:rPr>
+        <w:t xml:space="preserve">ohort, and all model parameters </w:t>
+      </w:r>
+      <w:r>
+        <w:rPr>
+          <w:rFonts w:ascii="Times New Roman" w:hAnsi="Times New Roman" w:cs="Times New Roman"/>
+          <w:sz w:val="24"/>
+          <w:szCs w:val="24"/>
+        </w:rPr>
+        <w:t xml:space="preserve">excluding </w:t>
+      </w:r>
+      <w:proofErr w:type="spellStart"/>
+      <w:r>
+        <w:rPr>
+          <w:rFonts w:ascii="Times New Roman" w:hAnsi="Times New Roman" w:cs="Times New Roman"/>
+          <w:sz w:val="24"/>
+          <w:szCs w:val="24"/>
+        </w:rPr>
+        <w:t>m_n_c</w:t>
+      </w:r>
+      <w:proofErr w:type="spellEnd"/>
+      <w:r>
+        <w:rPr>
+          <w:rFonts w:ascii="Times New Roman" w:hAnsi="Times New Roman" w:cs="Times New Roman"/>
+          <w:sz w:val="24"/>
+          <w:szCs w:val="24"/>
+        </w:rPr>
+        <w:t xml:space="preserve"> </w:t>
+      </w:r>
+      <w:r>
+        <w:rPr>
+          <w:rFonts w:ascii="Times New Roman" w:hAnsi="Times New Roman" w:cs="Times New Roman"/>
+          <w:sz w:val="24"/>
+          <w:szCs w:val="24"/>
+        </w:rPr>
+        <w:t>were</w:t>
+      </w:r>
+      <w:r>
+        <w:rPr>
+          <w:rFonts w:ascii="Times New Roman" w:hAnsi="Times New Roman" w:cs="Times New Roman"/>
+          <w:sz w:val="24"/>
+          <w:szCs w:val="24"/>
+        </w:rPr>
+        <w:t xml:space="preserve"> </w:t>
+      </w:r>
+      <w:r>
+        <w:rPr>
+          <w:rFonts w:ascii="Times New Roman" w:hAnsi="Times New Roman" w:cs="Times New Roman"/>
+          <w:sz w:val="24"/>
+          <w:szCs w:val="24"/>
+        </w:rPr>
+        <w:lastRenderedPageBreak/>
+        <w:t xml:space="preserve">also combined to make a </w:t>
+      </w:r>
+      <w:proofErr w:type="spellStart"/>
+      <w:r>
+        <w:rPr>
+          <w:rFonts w:ascii="Times New Roman" w:hAnsi="Times New Roman" w:cs="Times New Roman"/>
+          <w:sz w:val="24"/>
+          <w:szCs w:val="24"/>
+        </w:rPr>
+        <w:t>C_</w:t>
+      </w:r>
+      <w:r>
+        <w:rPr>
+          <w:rFonts w:ascii="Times New Roman" w:hAnsi="Times New Roman" w:cs="Times New Roman"/>
+          <w:sz w:val="24"/>
+          <w:szCs w:val="24"/>
+        </w:rPr>
+        <w:t>non_m_n_c</w:t>
+      </w:r>
+      <w:proofErr w:type="spellEnd"/>
+      <w:r>
+        <w:rPr>
+          <w:rFonts w:ascii="Times New Roman" w:hAnsi="Times New Roman" w:cs="Times New Roman"/>
+          <w:sz w:val="24"/>
+          <w:szCs w:val="24"/>
+        </w:rPr>
+        <w:t xml:space="preserve"> C</w:t>
+      </w:r>
+      <w:r>
+        <w:rPr>
+          <w:rFonts w:ascii="Times New Roman" w:hAnsi="Times New Roman" w:cs="Times New Roman"/>
+          <w:sz w:val="24"/>
+          <w:szCs w:val="24"/>
+        </w:rPr>
+        <w:t>ohort. For (</w:t>
       </w:r>
       <w:r>
         <w:rPr>
@@ -7487,7 +7804,277 @@
           <w:sz w:val="24"/>
           <w:szCs w:val="24"/>
         </w:rPr>
-        <w:t>ure 4</w:t>
+        <w:t>a</w:t>
+      </w:r>
+      <w:r>
+        <w:rPr>
+          <w:rFonts w:ascii="Times New Roman" w:hAnsi="Times New Roman" w:cs="Times New Roman"/>
+          <w:sz w:val="24"/>
+          <w:szCs w:val="24"/>
+        </w:rPr>
+        <w:t>), a</w:t>
+      </w:r>
+      <w:r>
+        <w:rPr>
+          <w:rFonts w:ascii="Times New Roman" w:hAnsi="Times New Roman" w:cs="Times New Roman"/>
+          <w:sz w:val="24"/>
+          <w:szCs w:val="24"/>
+        </w:rPr>
+        <w:t xml:space="preserve"> two-way ANOVA</w:t>
+      </w:r>
+      <w:r>
+        <w:rPr>
+          <w:rFonts w:ascii="Times New Roman" w:hAnsi="Times New Roman" w:cs="Times New Roman"/>
+          <w:sz w:val="24"/>
+          <w:szCs w:val="24"/>
+        </w:rPr>
+        <w:t xml:space="preserve"> with replicates was performed</w:t>
+      </w:r>
+      <w:r>
+        <w:rPr>
+          <w:rFonts w:ascii="Times New Roman" w:hAnsi="Times New Roman" w:cs="Times New Roman"/>
+          <w:sz w:val="24"/>
+          <w:szCs w:val="24"/>
+        </w:rPr>
+        <w:t xml:space="preserve"> on the total absolute flux difference of the five replicates for each model parameter</w:t>
+      </w:r>
+      <w:r>
+        <w:rPr>
+          <w:rFonts w:ascii="Times New Roman" w:hAnsi="Times New Roman" w:cs="Times New Roman"/>
+          <w:sz w:val="24"/>
+          <w:szCs w:val="24"/>
+        </w:rPr>
+        <w:t>,</w:t>
+      </w:r>
+      <w:r>
+        <w:rPr>
+          <w:rFonts w:ascii="Times New Roman" w:hAnsi="Times New Roman" w:cs="Times New Roman"/>
+          <w:sz w:val="24"/>
+          <w:szCs w:val="24"/>
+        </w:rPr>
+        <w:t xml:space="preserve"> </w:t>
+      </w:r>
+      <w:r>
+        <w:rPr>
+          <w:rFonts w:ascii="Times New Roman" w:hAnsi="Times New Roman" w:cs="Times New Roman"/>
+          <w:sz w:val="24"/>
+          <w:szCs w:val="24"/>
+        </w:rPr>
+        <w:t xml:space="preserve">comparing </w:t>
+      </w:r>
+      <w:r>
+        <w:rPr>
+          <w:rFonts w:ascii="Times New Roman" w:hAnsi="Times New Roman" w:cs="Times New Roman"/>
+          <w:sz w:val="24"/>
+          <w:szCs w:val="24"/>
+        </w:rPr>
+        <w:t>the negative control versus each condition for a software platform</w:t>
+      </w:r>
+      <w:r>
+        <w:rPr>
+          <w:rFonts w:ascii="Times New Roman" w:hAnsi="Times New Roman" w:cs="Times New Roman"/>
+          <w:sz w:val="24"/>
+          <w:szCs w:val="24"/>
+        </w:rPr>
+        <w:t xml:space="preserve"> and accounting for each parameter group for the cohorts of EXAMO-ARC.V.1, shown in light red. A one-way ANOVA with replicates was used for testing the difference between the negative control versus each condition for the original EXAMO software with the model converted by EXAMO-ARC.V.1, shown in light yellow. </w:t>
+      </w:r>
+      <w:r>
+        <w:rPr>
+          <w:rFonts w:ascii="Times New Roman" w:hAnsi="Times New Roman" w:cs="Times New Roman"/>
+          <w:sz w:val="24"/>
+          <w:szCs w:val="24"/>
+        </w:rPr>
+        <w:t>The modeled ge</w:t>
+      </w:r>
+      <w:r>
+        <w:rPr>
+          <w:rFonts w:ascii="Times New Roman" w:hAnsi="Times New Roman" w:cs="Times New Roman"/>
+          <w:sz w:val="24"/>
+          <w:szCs w:val="24"/>
+        </w:rPr>
+        <w:t>ne rules for both the aerobic and anaerobic</w:t>
+      </w:r>
+      <w:r>
+        <w:rPr>
+          <w:rFonts w:ascii="Times New Roman" w:hAnsi="Times New Roman" w:cs="Times New Roman"/>
+          <w:sz w:val="24"/>
+          <w:szCs w:val="24"/>
+        </w:rPr>
+        <w:t xml:space="preserve"> condition</w:t>
+      </w:r>
+      <w:r>
+        <w:rPr>
+          <w:rFonts w:ascii="Times New Roman" w:hAnsi="Times New Roman" w:cs="Times New Roman"/>
+          <w:sz w:val="24"/>
+          <w:szCs w:val="24"/>
+        </w:rPr>
+        <w:t>s</w:t>
+      </w:r>
+      <w:r>
+        <w:rPr>
+          <w:rFonts w:ascii="Times New Roman" w:hAnsi="Times New Roman" w:cs="Times New Roman"/>
+          <w:sz w:val="24"/>
+          <w:szCs w:val="24"/>
+        </w:rPr>
+        <w:t xml:space="preserve"> had significantly more accurate results than the negative control</w:t>
+      </w:r>
+      <w:r>
+        <w:rPr>
+          <w:rFonts w:ascii="Times New Roman" w:hAnsi="Times New Roman" w:cs="Times New Roman"/>
+          <w:sz w:val="24"/>
+          <w:szCs w:val="24"/>
+        </w:rPr>
+        <w:t>s</w:t>
+      </w:r>
+      <w:r>
+        <w:rPr>
+          <w:rFonts w:ascii="Times New Roman" w:hAnsi="Times New Roman" w:cs="Times New Roman"/>
+          <w:sz w:val="24"/>
+          <w:szCs w:val="24"/>
+        </w:rPr>
+        <w:t xml:space="preserve"> for the original EXAMO distribution with the model converted by EXAMO-ARC.V.1 and for </w:t>
+      </w:r>
+      <w:r>
+        <w:rPr>
+          <w:rFonts w:ascii="Times New Roman" w:hAnsi="Times New Roman" w:cs="Times New Roman"/>
+          <w:sz w:val="24"/>
+          <w:szCs w:val="24"/>
+        </w:rPr>
+        <w:t>EXAMO</w:t>
+      </w:r>
+      <w:r>
+        <w:rPr>
+          <w:rFonts w:ascii="Times New Roman" w:hAnsi="Times New Roman" w:cs="Times New Roman"/>
+          <w:sz w:val="24"/>
+          <w:szCs w:val="24"/>
+        </w:rPr>
+        <w:t xml:space="preserve">-ARC.V.1 for the </w:t>
+      </w:r>
+      <w:proofErr w:type="spellStart"/>
+      <w:r>
+        <w:rPr>
+          <w:rFonts w:ascii="Times New Roman" w:hAnsi="Times New Roman" w:cs="Times New Roman"/>
+          <w:sz w:val="24"/>
+          <w:szCs w:val="24"/>
+        </w:rPr>
+        <w:t>C_m_n_c</w:t>
+      </w:r>
+      <w:proofErr w:type="spellEnd"/>
+      <w:r>
+        <w:rPr>
+          <w:rFonts w:ascii="Times New Roman" w:hAnsi="Times New Roman" w:cs="Times New Roman"/>
+          <w:sz w:val="24"/>
+          <w:szCs w:val="24"/>
+        </w:rPr>
+        <w:t xml:space="preserve"> Cohort. </w:t>
+      </w:r>
+      <w:r>
+        <w:rPr>
+          <w:rFonts w:ascii="Times New Roman" w:hAnsi="Times New Roman" w:cs="Times New Roman"/>
+          <w:sz w:val="24"/>
+          <w:szCs w:val="24"/>
+        </w:rPr>
+        <w:t>For (</w:t>
+      </w:r>
+      <w:r>
+        <w:rPr>
+          <w:rFonts w:ascii="Times New Roman" w:hAnsi="Times New Roman" w:cs="Times New Roman"/>
+          <w:b/>
+          <w:sz w:val="24"/>
+          <w:szCs w:val="24"/>
+        </w:rPr>
+        <w:t>b</w:t>
+      </w:r>
+      <w:r>
+        <w:rPr>
+          <w:rFonts w:ascii="Times New Roman" w:hAnsi="Times New Roman" w:cs="Times New Roman"/>
+          <w:sz w:val="24"/>
+          <w:szCs w:val="24"/>
+        </w:rPr>
+        <w:t>), a two-way ANOVA with replicates was used comparing the total absolute flux difference of the original software with the two cohorts for EXAMO-ARC.V.1 while accounting for the model parameter groups. EXAMO-ARC.V.1 p</w:t>
+      </w:r>
+      <w:r>
+        <w:rPr>
+          <w:rFonts w:ascii="Times New Roman" w:hAnsi="Times New Roman" w:cs="Times New Roman"/>
+          <w:sz w:val="24"/>
+          <w:szCs w:val="24"/>
+        </w:rPr>
+        <w:t>roduced more accurate results for</w:t>
+      </w:r>
+      <w:r>
+        <w:rPr>
+          <w:rFonts w:ascii="Times New Roman" w:hAnsi="Times New Roman" w:cs="Times New Roman"/>
+          <w:sz w:val="24"/>
+          <w:szCs w:val="24"/>
+        </w:rPr>
+        <w:t xml:space="preserve"> both of the </w:t>
+      </w:r>
+      <w:r>
+        <w:rPr>
+          <w:rFonts w:ascii="Times New Roman" w:hAnsi="Times New Roman" w:cs="Times New Roman"/>
+          <w:sz w:val="24"/>
+          <w:szCs w:val="24"/>
+        </w:rPr>
+        <w:t xml:space="preserve">cohorts. </w:t>
+      </w:r>
+      <w:r>
+        <w:rPr>
+          <w:rFonts w:ascii="Times New Roman" w:hAnsi="Times New Roman" w:cs="Times New Roman"/>
+          <w:sz w:val="24"/>
+          <w:szCs w:val="24"/>
+        </w:rPr>
+        <w:t>(</w:t>
+      </w:r>
+      <w:r>
+        <w:rPr>
+          <w:rFonts w:ascii="Times New Roman" w:hAnsi="Times New Roman" w:cs="Times New Roman"/>
+          <w:b/>
+          <w:sz w:val="24"/>
+          <w:szCs w:val="24"/>
+        </w:rPr>
+        <w:t>c</w:t>
+      </w:r>
+      <w:r>
+        <w:rPr>
+          <w:rFonts w:ascii="Times New Roman" w:hAnsi="Times New Roman" w:cs="Times New Roman"/>
+          <w:sz w:val="24"/>
+          <w:szCs w:val="24"/>
+        </w:rPr>
+        <w:t xml:space="preserve">) A representation of fluxes per reaction per pathways of interest for the </w:t>
+      </w:r>
+      <w:r>
+        <w:rPr>
+          <w:rFonts w:ascii="Times New Roman" w:hAnsi="Times New Roman" w:cs="Times New Roman"/>
+          <w:sz w:val="24"/>
+          <w:szCs w:val="24"/>
+        </w:rPr>
+        <w:t>aerobic and anaerobic conditions</w:t>
+      </w:r>
+      <w:r>
+        <w:rPr>
+          <w:rFonts w:ascii="Times New Roman" w:hAnsi="Times New Roman" w:cs="Times New Roman"/>
+          <w:sz w:val="24"/>
+          <w:szCs w:val="24"/>
+        </w:rPr>
+        <w:t xml:space="preserve"> for the </w:t>
+      </w:r>
+      <w:proofErr w:type="spellStart"/>
+      <w:r>
+        <w:rPr>
+          <w:rFonts w:ascii="Times New Roman" w:hAnsi="Times New Roman" w:cs="Times New Roman"/>
+          <w:sz w:val="24"/>
+          <w:szCs w:val="24"/>
+        </w:rPr>
+        <w:t>C_m_n_c_lb_g</w:t>
+      </w:r>
+      <w:proofErr w:type="spellEnd"/>
+      <w:r>
+        <w:rPr>
+          <w:rFonts w:ascii="Times New Roman" w:hAnsi="Times New Roman" w:cs="Times New Roman"/>
+          <w:sz w:val="24"/>
+          <w:szCs w:val="24"/>
+        </w:rPr>
+        <w:t xml:space="preserve"> parameter, which produced the lowest combined absolute flux difference between the experimental and simulated results. </w:t>
       </w:r>
     </w:p>
     <w:p>
@@ -7508,7 +8095,7 @@
           <w:sz w:val="24"/>
           <w:szCs w:val="24"/>
         </w:rPr>
-        <w:t>Comparison of Flux Predictions Versus Negative Control</w:t>
+        <w:t>Fig</w:t>
       </w:r>
       <w:r>
         <w:rPr>
@@ -7517,25 +8104,7 @@
           <w:sz w:val="24"/>
           <w:szCs w:val="24"/>
         </w:rPr>
-        <w:t xml:space="preserve"> and Across </w:t>
-      </w:r>
-      <w:r>
-        <w:rPr>
-          <w:rFonts w:ascii="Times New Roman" w:hAnsi="Times New Roman" w:cs="Times New Roman"/>
-          <w:b/>
-          <w:sz w:val="24"/>
-          <w:szCs w:val="24"/>
-        </w:rPr>
-        <w:t xml:space="preserve">Software </w:t>
-      </w:r>
-      <w:r>
-        <w:rPr>
-          <w:rFonts w:ascii="Times New Roman" w:hAnsi="Times New Roman" w:cs="Times New Roman"/>
-          <w:b/>
-          <w:sz w:val="24"/>
-          <w:szCs w:val="24"/>
-        </w:rPr>
-        <w:t>Platforms</w:t>
+        <w:t>ure 5</w:t>
       </w:r>
     </w:p>
     <w:p>
@@ -7544,35 +8113,11 @@
         <w:contextualSpacing/>
         <w:rPr>
           <w:rFonts w:ascii="Times New Roman" w:hAnsi="Times New Roman" w:cs="Times New Roman"/>
-          <w:sz w:val="24"/>
-          <w:szCs w:val="24"/>
-        </w:rPr>
-      </w:pPr>
-      <w:r>
-        <w:rPr>
-          <w:rFonts w:ascii="Times New Roman" w:hAnsi="Times New Roman" w:cs="Times New Roman"/>
-          <w:sz w:val="24"/>
-          <w:szCs w:val="24"/>
-        </w:rPr>
-        <w:t>Flux differences were compared for the aerobic and anaerobic conditions versus the negative control for each simulation platform (</w:t>
-      </w:r>
-      <w:r>
-        <w:rPr>
-          <w:rFonts w:ascii="Times New Roman" w:hAnsi="Times New Roman" w:cs="Times New Roman"/>
           <w:b/>
           <w:sz w:val="24"/>
           <w:szCs w:val="24"/>
         </w:rPr>
-        <w:t>a</w:t>
-      </w:r>
-      <w:r>
-        <w:rPr>
-          <w:rFonts w:ascii="Times New Roman" w:hAnsi="Times New Roman" w:cs="Times New Roman"/>
-          <w:sz w:val="24"/>
-          <w:szCs w:val="24"/>
-        </w:rPr>
-        <w:t>) and across platforms (</w:t>
-      </w:r>
+      </w:pPr>
       <w:r>
         <w:rPr>
           <w:rFonts w:ascii="Times New Roman" w:hAnsi="Times New Roman" w:cs="Times New Roman"/>
@@ -7580,362 +8125,7 @@
           <w:sz w:val="24"/>
           <w:szCs w:val="24"/>
         </w:rPr>
-        <w:t>b</w:t>
-      </w:r>
-      <w:r>
-        <w:rPr>
-          <w:rFonts w:ascii="Times New Roman" w:hAnsi="Times New Roman" w:cs="Times New Roman"/>
-          <w:sz w:val="24"/>
-          <w:szCs w:val="24"/>
-        </w:rPr>
-        <w:t>).</w:t>
-      </w:r>
-      <w:r>
-        <w:rPr>
-          <w:rFonts w:ascii="Times New Roman" w:hAnsi="Times New Roman" w:cs="Times New Roman"/>
-          <w:sz w:val="24"/>
-          <w:szCs w:val="24"/>
-        </w:rPr>
-        <w:t xml:space="preserve"> For EXAMO-ARC.V.1, t</w:t>
-      </w:r>
-      <w:r>
-        <w:rPr>
-          <w:rFonts w:ascii="Times New Roman" w:hAnsi="Times New Roman" w:cs="Times New Roman"/>
-          <w:sz w:val="24"/>
-          <w:szCs w:val="24"/>
-        </w:rPr>
-        <w:t xml:space="preserve">he </w:t>
-      </w:r>
-      <w:r>
-        <w:rPr>
-          <w:rFonts w:ascii="Times New Roman" w:hAnsi="Times New Roman" w:cs="Times New Roman"/>
-          <w:sz w:val="24"/>
-          <w:szCs w:val="24"/>
-        </w:rPr>
-        <w:t>model parameters</w:t>
-      </w:r>
-      <w:r>
-        <w:rPr>
-          <w:rFonts w:ascii="Times New Roman" w:hAnsi="Times New Roman" w:cs="Times New Roman"/>
-          <w:sz w:val="24"/>
-          <w:szCs w:val="24"/>
-        </w:rPr>
-        <w:t xml:space="preserve"> with cofactors, nucleoside phosphate moieties, and carbon balancing (</w:t>
-      </w:r>
-      <w:proofErr w:type="spellStart"/>
-      <w:r>
-        <w:rPr>
-          <w:rFonts w:ascii="Times New Roman" w:hAnsi="Times New Roman" w:cs="Times New Roman"/>
-          <w:sz w:val="24"/>
-          <w:szCs w:val="24"/>
-        </w:rPr>
-        <w:t>m_n_c</w:t>
-      </w:r>
-      <w:proofErr w:type="spellEnd"/>
-      <w:r>
-        <w:rPr>
-          <w:rFonts w:ascii="Times New Roman" w:hAnsi="Times New Roman" w:cs="Times New Roman"/>
-          <w:sz w:val="24"/>
-          <w:szCs w:val="24"/>
-        </w:rPr>
-        <w:t>) were co</w:t>
-      </w:r>
-      <w:r>
-        <w:rPr>
-          <w:rFonts w:ascii="Times New Roman" w:hAnsi="Times New Roman" w:cs="Times New Roman"/>
-          <w:sz w:val="24"/>
-          <w:szCs w:val="24"/>
-        </w:rPr>
-        <w:t xml:space="preserve">mbined to make a </w:t>
-      </w:r>
-      <w:proofErr w:type="spellStart"/>
-      <w:r>
-        <w:rPr>
-          <w:rFonts w:ascii="Times New Roman" w:hAnsi="Times New Roman" w:cs="Times New Roman"/>
-          <w:sz w:val="24"/>
-          <w:szCs w:val="24"/>
-        </w:rPr>
-        <w:t>C_m_n_c</w:t>
-      </w:r>
-      <w:proofErr w:type="spellEnd"/>
-      <w:r>
-        <w:rPr>
-          <w:rFonts w:ascii="Times New Roman" w:hAnsi="Times New Roman" w:cs="Times New Roman"/>
-          <w:sz w:val="24"/>
-          <w:szCs w:val="24"/>
-        </w:rPr>
-        <w:t xml:space="preserve"> C</w:t>
-      </w:r>
-      <w:r>
-        <w:rPr>
-          <w:rFonts w:ascii="Times New Roman" w:hAnsi="Times New Roman" w:cs="Times New Roman"/>
-          <w:sz w:val="24"/>
-          <w:szCs w:val="24"/>
-        </w:rPr>
-        <w:t>ohort, and all model parameters were</w:t>
-      </w:r>
-      <w:r>
-        <w:rPr>
-          <w:rFonts w:ascii="Times New Roman" w:hAnsi="Times New Roman" w:cs="Times New Roman"/>
-          <w:sz w:val="24"/>
-          <w:szCs w:val="24"/>
-        </w:rPr>
-        <w:t xml:space="preserve"> also combined to make a </w:t>
-      </w:r>
-      <w:proofErr w:type="spellStart"/>
-      <w:r>
-        <w:rPr>
-          <w:rFonts w:ascii="Times New Roman" w:hAnsi="Times New Roman" w:cs="Times New Roman"/>
-          <w:sz w:val="24"/>
-          <w:szCs w:val="24"/>
-        </w:rPr>
-        <w:t>C_all</w:t>
-      </w:r>
-      <w:proofErr w:type="spellEnd"/>
-      <w:r>
-        <w:rPr>
-          <w:rFonts w:ascii="Times New Roman" w:hAnsi="Times New Roman" w:cs="Times New Roman"/>
-          <w:sz w:val="24"/>
-          <w:szCs w:val="24"/>
-        </w:rPr>
-        <w:t xml:space="preserve"> C</w:t>
-      </w:r>
-      <w:r>
-        <w:rPr>
-          <w:rFonts w:ascii="Times New Roman" w:hAnsi="Times New Roman" w:cs="Times New Roman"/>
-          <w:sz w:val="24"/>
-          <w:szCs w:val="24"/>
-        </w:rPr>
-        <w:t>ohort. For (</w:t>
-      </w:r>
-      <w:r>
-        <w:rPr>
-          <w:rFonts w:ascii="Times New Roman" w:hAnsi="Times New Roman" w:cs="Times New Roman"/>
-          <w:b/>
-          <w:sz w:val="24"/>
-          <w:szCs w:val="24"/>
-        </w:rPr>
-        <w:t>a</w:t>
-      </w:r>
-      <w:r>
-        <w:rPr>
-          <w:rFonts w:ascii="Times New Roman" w:hAnsi="Times New Roman" w:cs="Times New Roman"/>
-          <w:sz w:val="24"/>
-          <w:szCs w:val="24"/>
-        </w:rPr>
-        <w:t>), a</w:t>
-      </w:r>
-      <w:r>
-        <w:rPr>
-          <w:rFonts w:ascii="Times New Roman" w:hAnsi="Times New Roman" w:cs="Times New Roman"/>
-          <w:sz w:val="24"/>
-          <w:szCs w:val="24"/>
-        </w:rPr>
-        <w:t xml:space="preserve"> two-way ANOVA</w:t>
-      </w:r>
-      <w:r>
-        <w:rPr>
-          <w:rFonts w:ascii="Times New Roman" w:hAnsi="Times New Roman" w:cs="Times New Roman"/>
-          <w:sz w:val="24"/>
-          <w:szCs w:val="24"/>
-        </w:rPr>
-        <w:t xml:space="preserve"> with replicates was performed</w:t>
-      </w:r>
-      <w:r>
-        <w:rPr>
-          <w:rFonts w:ascii="Times New Roman" w:hAnsi="Times New Roman" w:cs="Times New Roman"/>
-          <w:sz w:val="24"/>
-          <w:szCs w:val="24"/>
-        </w:rPr>
-        <w:t xml:space="preserve"> on the total absolute flux difference of the five replicates for each model parameter</w:t>
-      </w:r>
-      <w:r>
-        <w:rPr>
-          <w:rFonts w:ascii="Times New Roman" w:hAnsi="Times New Roman" w:cs="Times New Roman"/>
-          <w:sz w:val="24"/>
-          <w:szCs w:val="24"/>
-        </w:rPr>
-        <w:t>,</w:t>
-      </w:r>
-      <w:r>
-        <w:rPr>
-          <w:rFonts w:ascii="Times New Roman" w:hAnsi="Times New Roman" w:cs="Times New Roman"/>
-          <w:sz w:val="24"/>
-          <w:szCs w:val="24"/>
-        </w:rPr>
-        <w:t xml:space="preserve"> </w:t>
-      </w:r>
-      <w:r>
-        <w:rPr>
-          <w:rFonts w:ascii="Times New Roman" w:hAnsi="Times New Roman" w:cs="Times New Roman"/>
-          <w:sz w:val="24"/>
-          <w:szCs w:val="24"/>
-        </w:rPr>
-        <w:t xml:space="preserve">comparing </w:t>
-      </w:r>
-      <w:r>
-        <w:rPr>
-          <w:rFonts w:ascii="Times New Roman" w:hAnsi="Times New Roman" w:cs="Times New Roman"/>
-          <w:sz w:val="24"/>
-          <w:szCs w:val="24"/>
-        </w:rPr>
-        <w:t>the negative control versus each condition for a software platform</w:t>
-      </w:r>
-      <w:r>
-        <w:rPr>
-          <w:rFonts w:ascii="Times New Roman" w:hAnsi="Times New Roman" w:cs="Times New Roman"/>
-          <w:sz w:val="24"/>
-          <w:szCs w:val="24"/>
-        </w:rPr>
-        <w:t xml:space="preserve"> and accounting for each parameter group </w:t>
-      </w:r>
-      <w:r>
-        <w:rPr>
-          <w:rFonts w:ascii="Times New Roman" w:hAnsi="Times New Roman" w:cs="Times New Roman"/>
-          <w:sz w:val="24"/>
-          <w:szCs w:val="24"/>
-        </w:rPr>
-        <w:lastRenderedPageBreak/>
-        <w:t xml:space="preserve">for the cohorts of EXAMO-ARC.V.1, shown in light red. A one-way ANOVA with replicates was used for testing the difference between the negative control versus each condition for the original EXAMO software with the model converted by EXAMO-ARC.V.1, shown in light yellow. </w:t>
-      </w:r>
-      <w:r>
-        <w:rPr>
-          <w:rFonts w:ascii="Times New Roman" w:hAnsi="Times New Roman" w:cs="Times New Roman"/>
-          <w:sz w:val="24"/>
-          <w:szCs w:val="24"/>
-        </w:rPr>
-        <w:t>The modeled ge</w:t>
-      </w:r>
-      <w:r>
-        <w:rPr>
-          <w:rFonts w:ascii="Times New Roman" w:hAnsi="Times New Roman" w:cs="Times New Roman"/>
-          <w:sz w:val="24"/>
-          <w:szCs w:val="24"/>
-        </w:rPr>
-        <w:t>ne rules for both the aerobic and anaerobic</w:t>
-      </w:r>
-      <w:r>
-        <w:rPr>
-          <w:rFonts w:ascii="Times New Roman" w:hAnsi="Times New Roman" w:cs="Times New Roman"/>
-          <w:sz w:val="24"/>
-          <w:szCs w:val="24"/>
-        </w:rPr>
-        <w:t xml:space="preserve"> condition</w:t>
-      </w:r>
-      <w:r>
-        <w:rPr>
-          <w:rFonts w:ascii="Times New Roman" w:hAnsi="Times New Roman" w:cs="Times New Roman"/>
-          <w:sz w:val="24"/>
-          <w:szCs w:val="24"/>
-        </w:rPr>
-        <w:t>s</w:t>
-      </w:r>
-      <w:r>
-        <w:rPr>
-          <w:rFonts w:ascii="Times New Roman" w:hAnsi="Times New Roman" w:cs="Times New Roman"/>
-          <w:sz w:val="24"/>
-          <w:szCs w:val="24"/>
-        </w:rPr>
-        <w:t xml:space="preserve"> had significantly more accurate results than the negative control</w:t>
-      </w:r>
-      <w:r>
-        <w:rPr>
-          <w:rFonts w:ascii="Times New Roman" w:hAnsi="Times New Roman" w:cs="Times New Roman"/>
-          <w:sz w:val="24"/>
-          <w:szCs w:val="24"/>
-        </w:rPr>
-        <w:t>s</w:t>
-      </w:r>
-      <w:r>
-        <w:rPr>
-          <w:rFonts w:ascii="Times New Roman" w:hAnsi="Times New Roman" w:cs="Times New Roman"/>
-          <w:sz w:val="24"/>
-          <w:szCs w:val="24"/>
-        </w:rPr>
-        <w:t xml:space="preserve"> for the original EXAMO distribution with the model converted by EXAMO-ARC.V.1 and for </w:t>
-      </w:r>
-      <w:r>
-        <w:rPr>
-          <w:rFonts w:ascii="Times New Roman" w:hAnsi="Times New Roman" w:cs="Times New Roman"/>
-          <w:sz w:val="24"/>
-          <w:szCs w:val="24"/>
-        </w:rPr>
-        <w:t>EXAMO</w:t>
-      </w:r>
-      <w:r>
-        <w:rPr>
-          <w:rFonts w:ascii="Times New Roman" w:hAnsi="Times New Roman" w:cs="Times New Roman"/>
-          <w:sz w:val="24"/>
-          <w:szCs w:val="24"/>
-        </w:rPr>
-        <w:t xml:space="preserve">-ARC.V.1 for the </w:t>
-      </w:r>
-      <w:proofErr w:type="spellStart"/>
-      <w:r>
-        <w:rPr>
-          <w:rFonts w:ascii="Times New Roman" w:hAnsi="Times New Roman" w:cs="Times New Roman"/>
-          <w:sz w:val="24"/>
-          <w:szCs w:val="24"/>
-        </w:rPr>
-        <w:t>C_m_n_c</w:t>
-      </w:r>
-      <w:proofErr w:type="spellEnd"/>
-      <w:r>
-        <w:rPr>
-          <w:rFonts w:ascii="Times New Roman" w:hAnsi="Times New Roman" w:cs="Times New Roman"/>
-          <w:sz w:val="24"/>
-          <w:szCs w:val="24"/>
-        </w:rPr>
-        <w:t xml:space="preserve"> Cohort. </w:t>
-      </w:r>
-      <w:r>
-        <w:rPr>
-          <w:rFonts w:ascii="Times New Roman" w:hAnsi="Times New Roman" w:cs="Times New Roman"/>
-          <w:sz w:val="24"/>
-          <w:szCs w:val="24"/>
-        </w:rPr>
-        <w:t>For (</w:t>
-      </w:r>
-      <w:r>
-        <w:rPr>
-          <w:rFonts w:ascii="Times New Roman" w:hAnsi="Times New Roman" w:cs="Times New Roman"/>
-          <w:b/>
-          <w:sz w:val="24"/>
-          <w:szCs w:val="24"/>
-        </w:rPr>
-        <w:t>b</w:t>
-      </w:r>
-      <w:r>
-        <w:rPr>
-          <w:rFonts w:ascii="Times New Roman" w:hAnsi="Times New Roman" w:cs="Times New Roman"/>
-          <w:sz w:val="24"/>
-          <w:szCs w:val="24"/>
-        </w:rPr>
-        <w:t>), a two-way ANOVA with replicates was used comparing the total absolute flux difference of the original software with the two cohorts for EXAMO-ARC.V.1 while accounting for the model parameter groups. EXAMO-ARC.V.1 p</w:t>
-      </w:r>
-      <w:r>
-        <w:rPr>
-          <w:rFonts w:ascii="Times New Roman" w:hAnsi="Times New Roman" w:cs="Times New Roman"/>
-          <w:sz w:val="24"/>
-          <w:szCs w:val="24"/>
-        </w:rPr>
-        <w:t>roduced more accurate results for</w:t>
-      </w:r>
-      <w:r>
-        <w:rPr>
-          <w:rFonts w:ascii="Times New Roman" w:hAnsi="Times New Roman" w:cs="Times New Roman"/>
-          <w:sz w:val="24"/>
-          <w:szCs w:val="24"/>
-        </w:rPr>
-        <w:t xml:space="preserve"> both of the </w:t>
-      </w:r>
-      <w:r>
-        <w:rPr>
-          <w:rFonts w:ascii="Times New Roman" w:hAnsi="Times New Roman" w:cs="Times New Roman"/>
-          <w:sz w:val="24"/>
-          <w:szCs w:val="24"/>
-        </w:rPr>
-        <w:t xml:space="preserve">cohorts. </w:t>
+        <w:t>Flux Maps of Central Carbon Metabolism for the Aerobic and Anaerobic Conditions</w:t>
       </w:r>
     </w:p>
     <w:p>
@@ -7944,11 +8134,53 @@
         <w:contextualSpacing/>
         <w:rPr>
           <w:rFonts w:ascii="Times New Roman" w:hAnsi="Times New Roman" w:cs="Times New Roman"/>
+          <w:sz w:val="24"/>
+          <w:szCs w:val="24"/>
+        </w:rPr>
+      </w:pPr>
+      <w:r>
+        <w:rPr>
+          <w:rFonts w:ascii="Times New Roman" w:hAnsi="Times New Roman" w:cs="Times New Roman"/>
+          <w:sz w:val="24"/>
+          <w:szCs w:val="24"/>
+        </w:rPr>
+        <w:t xml:space="preserve">Flux maps were designed in </w:t>
+      </w:r>
+      <w:proofErr w:type="spellStart"/>
+      <w:r>
+        <w:rPr>
+          <w:rFonts w:ascii="Times New Roman" w:hAnsi="Times New Roman" w:cs="Times New Roman"/>
+          <w:sz w:val="24"/>
+          <w:szCs w:val="24"/>
+        </w:rPr>
+        <w:t>CellDesigner</w:t>
+      </w:r>
+      <w:proofErr w:type="spellEnd"/>
+      <w:r>
+        <w:rPr>
+          <w:rFonts w:ascii="Times New Roman" w:hAnsi="Times New Roman" w:cs="Times New Roman"/>
+          <w:sz w:val="24"/>
+          <w:szCs w:val="24"/>
+        </w:rPr>
+        <w:t xml:space="preserve"> and overlaid with flux profiles for the (</w:t>
+      </w:r>
+      <w:r>
+        <w:rPr>
+          <w:rFonts w:ascii="Times New Roman" w:hAnsi="Times New Roman" w:cs="Times New Roman"/>
           <w:b/>
           <w:sz w:val="24"/>
           <w:szCs w:val="24"/>
         </w:rPr>
-      </w:pPr>
+        <w:t>a</w:t>
+      </w:r>
+      <w:r>
+        <w:rPr>
+          <w:rFonts w:ascii="Times New Roman" w:hAnsi="Times New Roman" w:cs="Times New Roman"/>
+          <w:sz w:val="24"/>
+          <w:szCs w:val="24"/>
+        </w:rPr>
+        <w:t>) Aerobic and (</w:t>
+      </w:r>
       <w:r>
         <w:rPr>
           <w:rFonts w:ascii="Times New Roman" w:hAnsi="Times New Roman" w:cs="Times New Roman"/>
@@ -7956,16 +8188,170 @@
           <w:sz w:val="24"/>
           <w:szCs w:val="24"/>
         </w:rPr>
-        <w:t>Fig</w:t>
-      </w:r>
-      <w:r>
-        <w:rPr>
-          <w:rFonts w:ascii="Times New Roman" w:hAnsi="Times New Roman" w:cs="Times New Roman"/>
-          <w:b/>
-          <w:sz w:val="24"/>
-          <w:szCs w:val="24"/>
-        </w:rPr>
-        <w:t>ure 5</w:t>
+        <w:t>b</w:t>
+      </w:r>
+      <w:r>
+        <w:rPr>
+          <w:rFonts w:ascii="Times New Roman" w:hAnsi="Times New Roman" w:cs="Times New Roman"/>
+          <w:sz w:val="24"/>
+          <w:szCs w:val="24"/>
+        </w:rPr>
+        <w:t xml:space="preserve">) Anaerobic </w:t>
+      </w:r>
+      <w:r>
+        <w:rPr>
+          <w:rFonts w:ascii="Times New Roman" w:hAnsi="Times New Roman" w:cs="Times New Roman"/>
+          <w:sz w:val="24"/>
+          <w:szCs w:val="24"/>
+        </w:rPr>
+        <w:t xml:space="preserve">conditions for the </w:t>
+      </w:r>
+      <w:proofErr w:type="spellStart"/>
+      <w:r>
+        <w:rPr>
+          <w:rFonts w:ascii="Times New Roman" w:hAnsi="Times New Roman" w:cs="Times New Roman"/>
+          <w:sz w:val="24"/>
+          <w:szCs w:val="24"/>
+        </w:rPr>
+        <w:t>C_m_n_c_lb_g</w:t>
+      </w:r>
+      <w:proofErr w:type="spellEnd"/>
+      <w:r>
+        <w:rPr>
+          <w:rFonts w:ascii="Times New Roman" w:hAnsi="Times New Roman" w:cs="Times New Roman"/>
+          <w:sz w:val="24"/>
+          <w:szCs w:val="24"/>
+        </w:rPr>
+        <w:t xml:space="preserve"> parameter </w:t>
+      </w:r>
+      <w:r>
+        <w:rPr>
+          <w:rFonts w:ascii="Times New Roman" w:hAnsi="Times New Roman" w:cs="Times New Roman"/>
+          <w:sz w:val="24"/>
+          <w:szCs w:val="24"/>
+        </w:rPr>
+        <w:t xml:space="preserve">using mapCreate.py from EXAMO-ARC.V.1. </w:t>
+      </w:r>
+      <w:r>
+        <w:rPr>
+          <w:rFonts w:ascii="Times New Roman" w:hAnsi="Times New Roman" w:cs="Times New Roman"/>
+          <w:sz w:val="24"/>
+          <w:szCs w:val="24"/>
+        </w:rPr>
+        <w:t>As expected, the anaerobic condition</w:t>
+      </w:r>
+      <w:r>
+        <w:rPr>
+          <w:rFonts w:ascii="Times New Roman" w:hAnsi="Times New Roman" w:cs="Times New Roman"/>
+          <w:sz w:val="24"/>
+          <w:szCs w:val="24"/>
+        </w:rPr>
+        <w:t xml:space="preserve"> </w:t>
+      </w:r>
+      <w:r>
+        <w:rPr>
+          <w:rFonts w:ascii="Times New Roman" w:hAnsi="Times New Roman" w:cs="Times New Roman"/>
+          <w:sz w:val="24"/>
+          <w:szCs w:val="24"/>
+        </w:rPr>
+        <w:t xml:space="preserve">had a greater glycolytic flux. It also had a greater flux through the pentose phosphate pathway and serine/glycine metabolism. In comparison, the aerobic condition utilized branching off of glycolysis through lactate, and it was also predicted to </w:t>
+      </w:r>
+      <w:r>
+        <w:rPr>
+          <w:rFonts w:ascii="Times New Roman" w:hAnsi="Times New Roman" w:cs="Times New Roman"/>
+          <w:sz w:val="24"/>
+          <w:szCs w:val="24"/>
+        </w:rPr>
+        <w:lastRenderedPageBreak/>
+        <w:t xml:space="preserve">produce alanine </w:t>
+      </w:r>
+      <w:r>
+        <w:rPr>
+          <w:rFonts w:ascii="Times New Roman" w:hAnsi="Times New Roman" w:cs="Times New Roman"/>
+          <w:sz w:val="24"/>
+          <w:szCs w:val="24"/>
+        </w:rPr>
+        <w:t>biosynthetically from pyruvate. Reactions with negative fluxes, such as PGK and PGM, have been adjusted through mapCreate.py to flip the reaction</w:t>
+      </w:r>
+      <w:r>
+        <w:rPr>
+          <w:rFonts w:ascii="Times New Roman" w:hAnsi="Times New Roman" w:cs="Times New Roman"/>
+          <w:sz w:val="24"/>
+          <w:szCs w:val="24"/>
+        </w:rPr>
+        <w:t>s</w:t>
+      </w:r>
+      <w:r>
+        <w:rPr>
+          <w:rFonts w:ascii="Times New Roman" w:hAnsi="Times New Roman" w:cs="Times New Roman"/>
+          <w:sz w:val="24"/>
+          <w:szCs w:val="24"/>
+        </w:rPr>
+        <w:t xml:space="preserve"> from the way </w:t>
+      </w:r>
+      <w:r>
+        <w:rPr>
+          <w:rFonts w:ascii="Times New Roman" w:hAnsi="Times New Roman" w:cs="Times New Roman"/>
+          <w:sz w:val="24"/>
+          <w:szCs w:val="24"/>
+        </w:rPr>
+        <w:t>they were</w:t>
+      </w:r>
+      <w:r>
+        <w:rPr>
+          <w:rFonts w:ascii="Times New Roman" w:hAnsi="Times New Roman" w:cs="Times New Roman"/>
+          <w:sz w:val="24"/>
+          <w:szCs w:val="24"/>
+        </w:rPr>
+        <w:t xml:space="preserve"> originally encoded. </w:t>
+      </w:r>
+      <w:r>
+        <w:rPr>
+          <w:rFonts w:ascii="Times New Roman" w:hAnsi="Times New Roman" w:cs="Times New Roman"/>
+          <w:sz w:val="24"/>
+          <w:szCs w:val="24"/>
+        </w:rPr>
+        <w:t>Their flux annotations are</w:t>
+      </w:r>
+      <w:r>
+        <w:rPr>
+          <w:rFonts w:ascii="Times New Roman" w:hAnsi="Times New Roman" w:cs="Times New Roman"/>
+          <w:sz w:val="24"/>
+          <w:szCs w:val="24"/>
+        </w:rPr>
+        <w:t xml:space="preserve"> preceded </w:t>
+      </w:r>
+      <w:r>
+        <w:rPr>
+          <w:rFonts w:ascii="Times New Roman" w:hAnsi="Times New Roman" w:cs="Times New Roman"/>
+          <w:sz w:val="24"/>
+          <w:szCs w:val="24"/>
+        </w:rPr>
+        <w:t>by</w:t>
+      </w:r>
+      <w:r>
+        <w:rPr>
+          <w:rFonts w:ascii="Times New Roman" w:hAnsi="Times New Roman" w:cs="Times New Roman"/>
+          <w:sz w:val="24"/>
+          <w:szCs w:val="24"/>
+        </w:rPr>
+        <w:t xml:space="preserve"> a double underscore.</w:t>
+      </w:r>
+      <w:r>
+        <w:rPr>
+          <w:rFonts w:ascii="Times New Roman" w:hAnsi="Times New Roman" w:cs="Times New Roman"/>
+          <w:sz w:val="24"/>
+          <w:szCs w:val="24"/>
+        </w:rPr>
+        <w:t xml:space="preserve"> If a flux or its standard deviation are followed by e_4, such as the flux 121109e_4 for ENO for the anaerobic condition, this translates to 12.1109, whereas e_4 is scientific notation for E-4.  </w:t>
+      </w:r>
+      <w:r>
+        <w:rPr>
+          <w:rFonts w:ascii="Times New Roman" w:hAnsi="Times New Roman" w:cs="Times New Roman"/>
+          <w:sz w:val="24"/>
+          <w:szCs w:val="24"/>
+        </w:rPr>
+        <w:t xml:space="preserve"> </w:t>
       </w:r>
     </w:p>
     <w:p>
@@ -7979,8 +8365,6 @@
           <w:szCs w:val="32"/>
         </w:rPr>
       </w:pPr>
-      <w:bookmarkStart w:id="0" w:name="_GoBack"/>
-      <w:bookmarkEnd w:id="0"/>
       <w:r>
         <w:rPr>
           <w:rFonts w:ascii="Times New Roman" w:hAnsi="Times New Roman" w:cs="Times New Roman"/>
@@ -8187,7 +8571,6 @@
           <w:sz w:val="24"/>
           <w:szCs w:val="24"/>
         </w:rPr>
-        <w:lastRenderedPageBreak/>
         <w:t>Need to analyze the results more to compare further differences between EXAMO-ARC V:1 and EXAMO</w:t>
       </w:r>
       <w:r>
@@ -8311,6 +8694,7 @@
           <w:sz w:val="24"/>
           <w:szCs w:val="24"/>
         </w:rPr>
+        <w:lastRenderedPageBreak/>
         <w:t>Consent for publication</w:t>
       </w:r>
     </w:p>
@@ -8578,7 +8962,6 @@
           <w:sz w:val="24"/>
           <w:szCs w:val="24"/>
         </w:rPr>
-        <w:lastRenderedPageBreak/>
         <w:fldChar w:fldCharType="begin" w:fldLock="1"/>
       </w:r>
       <w:r>
@@ -8654,6 +9037,7 @@
           <w:sz w:val="24"/>
           <w:szCs w:val="24"/>
         </w:rPr>
+        <w:lastRenderedPageBreak/>
         <w:t xml:space="preserve">3. Kim MK, Lun DS. Methods for integration of transcriptomic data in genome-scale metabolic models. Comput. Struct. Biotechnol. J. Center for Computational and Integrative Biology, Rutgers University, Camden, NJ 08102, USA.; Center for Computational and Integrative Biology, Rutgers University, Camden, NJ 08102, USA ; Phenomics and Bioinformatics Research Centre and School o(TRUNCATED; 2014;11:59–65. </w:t>
       </w:r>
     </w:p>
@@ -8726,17 +9110,7 @@
           <w:sz w:val="24"/>
           <w:szCs w:val="24"/>
         </w:rPr>
-        <w:t xml:space="preserve">6. Lee D, Smallbone K, Dunn WB, Murabito E, Winder CL, Kell DB, et al. Improving metabolic flux predictions using absolute gene expression data. BMC Syst. Biol. Manchester Institute of Biotechnology, University of Manchester, 131 Princess Street, Manchester, M1 7DN, UK.; </w:t>
-      </w:r>
-      <w:r>
-        <w:rPr>
-          <w:rFonts w:ascii="Times New Roman" w:hAnsi="Times New Roman" w:cs="Times New Roman"/>
-          <w:noProof/>
-          <w:sz w:val="24"/>
-          <w:szCs w:val="24"/>
-        </w:rPr>
-        <w:lastRenderedPageBreak/>
-        <w:t xml:space="preserve">2012;6:73. </w:t>
+        <w:t xml:space="preserve">6. Lee D, Smallbone K, Dunn WB, Murabito E, Winder CL, Kell DB, et al. Improving metabolic flux predictions using absolute gene expression data. BMC Syst. Biol. Manchester Institute of Biotechnology, University of Manchester, 131 Princess Street, Manchester, M1 7DN, UK.; 2012;6:73. </w:t>
       </w:r>
     </w:p>
     <w:p>
@@ -8784,7 +9158,17 @@
           <w:sz w:val="24"/>
           <w:szCs w:val="24"/>
         </w:rPr>
-        <w:t xml:space="preserve">8. Chandrasekaran S, Price ND. Probabilistic integrative modeling of genome-scale metabolic and regulatory networks in Escherichia coli and Mycobacterium tuberculosis. Proc. Natl. Acad. Sci. U. S. A. Center for Biophysics and Computational Biology, Institute for Genomic Biology, Department of Chemical and Biomolecular Engineering, University of Illinois, Urbana, IL 61801, USA.; 2010;107:17845–50. </w:t>
+        <w:t xml:space="preserve">8. Chandrasekaran S, Price ND. Probabilistic integrative modeling of genome-scale metabolic and regulatory networks in Escherichia coli and Mycobacterium tuberculosis. Proc. Natl. Acad. Sci. U. S. A. Center for Biophysics and Computational Biology, Institute for Genomic Biology, </w:t>
+      </w:r>
+      <w:r>
+        <w:rPr>
+          <w:rFonts w:ascii="Times New Roman" w:hAnsi="Times New Roman" w:cs="Times New Roman"/>
+          <w:noProof/>
+          <w:sz w:val="24"/>
+          <w:szCs w:val="24"/>
+        </w:rPr>
+        <w:lastRenderedPageBreak/>
+        <w:t xml:space="preserve">Department of Chemical and Biomolecular Engineering, University of Illinois, Urbana, IL 61801, USA.; 2010;107:17845–50. </w:t>
       </w:r>
     </w:p>
     <w:p>
@@ -8904,7 +9288,6 @@
           <w:sz w:val="24"/>
           <w:szCs w:val="24"/>
         </w:rPr>
-        <w:lastRenderedPageBreak/>
         <w:t xml:space="preserve">13. Jerby L, Shlomi T, Ruppin E. Computational reconstruction of tissue-specific metabolic models: application to human liver metabolism. Mol. Syst. Biol. The Blavatnik School of Computer Science, Tel Aviv University, Tel Aviv, Israel. livnatje@post.tau.ac.il; 2010;6:401. </w:t>
       </w:r>
     </w:p>
@@ -8977,7 +9360,17 @@
           <w:sz w:val="24"/>
           <w:szCs w:val="24"/>
         </w:rPr>
-        <w:t xml:space="preserve">16. Ebrahim A, Lerman JA, Palsson BO, Hyduke DR. COBRApy: COnstraints-Based Reconstruction and Analysis for Python. BMC Syst. Biol. Department of Bioengineering, University of California, San Diego, 9500 Gilman Drive MC0412, La Jolla, CA 92093-0412, USA.; 2013;7:74. </w:t>
+        <w:t xml:space="preserve">16. Ebrahim A, Lerman JA, Palsson BO, Hyduke DR. COBRApy: COnstraints-Based </w:t>
+      </w:r>
+      <w:r>
+        <w:rPr>
+          <w:rFonts w:ascii="Times New Roman" w:hAnsi="Times New Roman" w:cs="Times New Roman"/>
+          <w:noProof/>
+          <w:sz w:val="24"/>
+          <w:szCs w:val="24"/>
+        </w:rPr>
+        <w:lastRenderedPageBreak/>
+        <w:t xml:space="preserve">Reconstruction and Analysis for Python. BMC Syst. Biol. Department of Bioengineering, University of California, San Diego, 9500 Gilman Drive MC0412, La Jolla, CA 92093-0412, USA.; 2013;7:74. </w:t>
       </w:r>
     </w:p>
     <w:p>
@@ -9073,17 +9466,7 @@
           <w:sz w:val="24"/>
           <w:szCs w:val="24"/>
         </w:rPr>
-        <w:t xml:space="preserve">20. Snitkin ES, Dudley AM, Janse DM, Wong K, Church GM, Segre D. Model-driven analysis of experimentally determined growth phenotypes for 465 yeast gene deletion mutants under 16 different conditions. Genome Biol. Bioinformatics graduate Program, Boston University, Boston, </w:t>
-      </w:r>
-      <w:r>
-        <w:rPr>
-          <w:rFonts w:ascii="Times New Roman" w:hAnsi="Times New Roman" w:cs="Times New Roman"/>
-          <w:noProof/>
-          <w:sz w:val="24"/>
-          <w:szCs w:val="24"/>
-        </w:rPr>
-        <w:lastRenderedPageBreak/>
-        <w:t xml:space="preserve">MA 02215, USA. esnitkin@bu.edu; 2008;9:R140–2008–9–9–r140. Epub 2008 Sep 22. </w:t>
+        <w:t xml:space="preserve">20. Snitkin ES, Dudley AM, Janse DM, Wong K, Church GM, Segre D. Model-driven analysis of experimentally determined growth phenotypes for 465 yeast gene deletion mutants under 16 different conditions. Genome Biol. Bioinformatics graduate Program, Boston University, Boston, MA 02215, USA. esnitkin@bu.edu; 2008;9:R140–2008–9–9–r140. Epub 2008 Sep 22. </w:t>
       </w:r>
     </w:p>
     <w:p>
@@ -9155,7 +9538,17 @@
           <w:sz w:val="24"/>
           <w:szCs w:val="24"/>
         </w:rPr>
-        <w:t xml:space="preserve">23. Mo ML, Palsson BO, Herrgard MJ. Connecting extracellular metabolomic measurements to intracellular flux states in yeast. BMC Syst. Biol. Department of Bioengineering, University of California-San Diego, La Jolla, CA 92093, USA.; 2009;3:37. </w:t>
+        <w:t xml:space="preserve">23. Mo ML, Palsson BO, Herrgard MJ. Connecting extracellular metabolomic measurements to intracellular flux states in yeast. BMC Syst. Biol. Department of Bioengineering, University of </w:t>
+      </w:r>
+      <w:r>
+        <w:rPr>
+          <w:rFonts w:ascii="Times New Roman" w:hAnsi="Times New Roman" w:cs="Times New Roman"/>
+          <w:noProof/>
+          <w:sz w:val="24"/>
+          <w:szCs w:val="24"/>
+        </w:rPr>
+        <w:lastRenderedPageBreak/>
+        <w:t xml:space="preserve">California-San Diego, La Jolla, CA 92093, USA.; 2009;3:37. </w:t>
       </w:r>
     </w:p>
     <w:p>
@@ -9275,17 +9668,7 @@
           <w:sz w:val="24"/>
           <w:szCs w:val="24"/>
         </w:rPr>
-        <w:t xml:space="preserve">28. Vieira E, Brandao T, Ferreira IM. Evaluation of Brewer’s spent yeast to produce flavor enhancer nucleotides: influence of serial repitching. J. Agric. Food Chem. REQUIMTE - Departamento de Ciencias Quimicas, Laboratorio de Bromatologia e Hidrologia, Faculdade de Farmacia, Universidade do Porto , Rua Jorge Viterbo Ferreira 228, 4050-313 Porto, Portugal.; </w:t>
-      </w:r>
-      <w:r>
-        <w:rPr>
-          <w:rFonts w:ascii="Times New Roman" w:hAnsi="Times New Roman" w:cs="Times New Roman"/>
-          <w:noProof/>
-          <w:sz w:val="24"/>
-          <w:szCs w:val="24"/>
-        </w:rPr>
-        <w:lastRenderedPageBreak/>
-        <w:t xml:space="preserve">2013;61:8724–9. </w:t>
+        <w:t xml:space="preserve">28. Vieira E, Brandao T, Ferreira IM. Evaluation of Brewer’s spent yeast to produce flavor enhancer nucleotides: influence of serial repitching. J. Agric. Food Chem. REQUIMTE - Departamento de Ciencias Quimicas, Laboratorio de Bromatologia e Hidrologia, Faculdade de Farmacia, Universidade do Porto , Rua Jorge Viterbo Ferreira 228, 4050-313 Porto, Portugal.; 2013;61:8724–9. </w:t>
       </w:r>
     </w:p>
     <w:p>
@@ -9333,7 +9716,17 @@
           <w:sz w:val="24"/>
           <w:szCs w:val="24"/>
         </w:rPr>
-        <w:t xml:space="preserve">30. Verduyn C, Postma E, Scheffers WA, Van Dijken JP. Effect of benzoic acid on metabolic fluxes in yeasts: a continuous-culture study on the regulation of respiration and alcoholic fermentation. Yeast. Department of Microbiology and Enzymology, Kluyver Laboratory of Biotechnology, Delft University of Technology, The Netherlands.; 1992;8:501–17. </w:t>
+        <w:t xml:space="preserve">30. Verduyn C, Postma E, Scheffers WA, Van Dijken JP. Effect of benzoic acid on metabolic fluxes in yeasts: a continuous-culture study on the regulation of respiration and alcoholic fermentation. Yeast. Department of Microbiology and Enzymology, Kluyver Laboratory of </w:t>
+      </w:r>
+      <w:r>
+        <w:rPr>
+          <w:rFonts w:ascii="Times New Roman" w:hAnsi="Times New Roman" w:cs="Times New Roman"/>
+          <w:noProof/>
+          <w:sz w:val="24"/>
+          <w:szCs w:val="24"/>
+        </w:rPr>
+        <w:lastRenderedPageBreak/>
+        <w:t xml:space="preserve">Biotechnology, Delft University of Technology, The Netherlands.; 1992;8:501–17. </w:t>
       </w:r>
     </w:p>
     <w:p>
@@ -9421,6 +9814,56 @@
     </w:sectPr>
   </w:body>
 </w:document>
+</file>
+
+<file path=word/endnotes.xml><?xml version="1.0" encoding="utf-8"?>
+<w:endnotes xmlns:wpc="http://schemas.microsoft.com/office/word/2010/wordprocessingCanvas" xmlns:cx="http://schemas.microsoft.com/office/drawing/2014/chartex" xmlns:mc="http://schemas.openxmlformats.org/markup-compatibility/2006" xmlns:o="urn:schemas-microsoft-com:office:office" xmlns:r="http://schemas.openxmlformats.org/officeDocument/2006/relationships" xmlns:m="http://schemas.openxmlformats.org/officeDocument/2006/math" xmlns:v="urn:schemas-microsoft-com:vml" xmlns:wp14="http://schemas.microsoft.com/office/word/2010/wordprocessingDrawing" xmlns:wp="http://schemas.openxmlformats.org/drawingml/2006/wordprocessingDrawing" xmlns:w10="urn:schemas-microsoft-com:office:word" xmlns:w="http://schemas.openxmlformats.org/wordprocessingml/2006/main" xmlns:w14="http://schemas.microsoft.com/office/word/2010/wordml" xmlns:w15="http://schemas.microsoft.com/office/word/2012/wordml" xmlns:w16se="http://schemas.microsoft.com/office/word/2015/wordml/symex" xmlns:wpg="http://schemas.microsoft.com/office/word/2010/wordprocessingGroup" xmlns:wpi="http://schemas.microsoft.com/office/word/2010/wordprocessingInk" xmlns:wne="http://schemas.microsoft.com/office/word/2006/wordml" xmlns:wps="http://schemas.microsoft.com/office/word/2010/wordprocessingShape" mc:Ignorable="w14 w15 w16se wp14">
+  <w:endnote w:type="separator" w:id="-1">
+    <w:p>
+      <w:pPr>
+        <w:spacing w:after="0" w:line="240" w:lineRule="auto"/>
+      </w:pPr>
+      <w:r>
+        <w:separator/>
+      </w:r>
+    </w:p>
+  </w:endnote>
+  <w:endnote w:type="continuationSeparator" w:id="0">
+    <w:p>
+      <w:pPr>
+        <w:spacing w:after="0" w:line="240" w:lineRule="auto"/>
+      </w:pPr>
+      <w:r>
+        <w:continuationSeparator/>
+      </w:r>
+    </w:p>
+  </w:endnote>
+</w:endnotes>
+</file>
+
+<file path=word/footnotes.xml><?xml version="1.0" encoding="utf-8"?>
+<w:footnotes xmlns:wpc="http://schemas.microsoft.com/office/word/2010/wordprocessingCanvas" xmlns:cx="http://schemas.microsoft.com/office/drawing/2014/chartex" xmlns:mc="http://schemas.openxmlformats.org/markup-compatibility/2006" xmlns:o="urn:schemas-microsoft-com:office:office" xmlns:r="http://schemas.openxmlformats.org/officeDocument/2006/relationships" xmlns:m="http://schemas.openxmlformats.org/officeDocument/2006/math" xmlns:v="urn:schemas-microsoft-com:vml" xmlns:wp14="http://schemas.microsoft.com/office/word/2010/wordprocessingDrawing" xmlns:wp="http://schemas.openxmlformats.org/drawingml/2006/wordprocessingDrawing" xmlns:w10="urn:schemas-microsoft-com:office:word" xmlns:w="http://schemas.openxmlformats.org/wordprocessingml/2006/main" xmlns:w14="http://schemas.microsoft.com/office/word/2010/wordml" xmlns:w15="http://schemas.microsoft.com/office/word/2012/wordml" xmlns:w16se="http://schemas.microsoft.com/office/word/2015/wordml/symex" xmlns:wpg="http://schemas.microsoft.com/office/word/2010/wordprocessingGroup" xmlns:wpi="http://schemas.microsoft.com/office/word/2010/wordprocessingInk" xmlns:wne="http://schemas.microsoft.com/office/word/2006/wordml" xmlns:wps="http://schemas.microsoft.com/office/word/2010/wordprocessingShape" mc:Ignorable="w14 w15 w16se wp14">
+  <w:footnote w:type="separator" w:id="-1">
+    <w:p>
+      <w:pPr>
+        <w:spacing w:after="0" w:line="240" w:lineRule="auto"/>
+      </w:pPr>
+      <w:r>
+        <w:separator/>
+      </w:r>
+    </w:p>
+  </w:footnote>
+  <w:footnote w:type="continuationSeparator" w:id="0">
+    <w:p>
+      <w:pPr>
+        <w:spacing w:after="0" w:line="240" w:lineRule="auto"/>
+      </w:pPr>
+      <w:r>
+        <w:continuationSeparator/>
+      </w:r>
+    </w:p>
+  </w:footnote>
+</w:footnotes>
 </file>
 
 <file path=word/numbering.xml><?xml version="1.0" encoding="utf-8"?>
@@ -10847,6 +11290,50 @@
       <w:szCs w:val="24"/>
     </w:rPr>
   </w:style>
+  <w:style w:type="paragraph" w:styleId="Header">
+    <w:name w:val="header"/>
+    <w:basedOn w:val="Normal"/>
+    <w:link w:val="HeaderChar"/>
+    <w:uiPriority w:val="99"/>
+    <w:unhideWhenUsed/>
+    <w:rsid w:val="00E061D0"/>
+    <w:pPr>
+      <w:tabs>
+        <w:tab w:val="center" w:pos="4680"/>
+        <w:tab w:val="right" w:pos="9360"/>
+      </w:tabs>
+      <w:spacing w:after="0" w:line="240" w:lineRule="auto"/>
+    </w:pPr>
+  </w:style>
+  <w:style w:type="character" w:customStyle="1" w:styleId="HeaderChar">
+    <w:name w:val="Header Char"/>
+    <w:basedOn w:val="DefaultParagraphFont"/>
+    <w:link w:val="Header"/>
+    <w:uiPriority w:val="99"/>
+    <w:rsid w:val="00E061D0"/>
+  </w:style>
+  <w:style w:type="paragraph" w:styleId="Footer">
+    <w:name w:val="footer"/>
+    <w:basedOn w:val="Normal"/>
+    <w:link w:val="FooterChar"/>
+    <w:uiPriority w:val="99"/>
+    <w:unhideWhenUsed/>
+    <w:rsid w:val="00E061D0"/>
+    <w:pPr>
+      <w:tabs>
+        <w:tab w:val="center" w:pos="4680"/>
+        <w:tab w:val="right" w:pos="9360"/>
+      </w:tabs>
+      <w:spacing w:after="0" w:line="240" w:lineRule="auto"/>
+    </w:pPr>
+  </w:style>
+  <w:style w:type="character" w:customStyle="1" w:styleId="FooterChar">
+    <w:name w:val="Footer Char"/>
+    <w:basedOn w:val="DefaultParagraphFont"/>
+    <w:link w:val="Footer"/>
+    <w:uiPriority w:val="99"/>
+    <w:rsid w:val="00E061D0"/>
+  </w:style>
 </w:styles>
 </file>
 
@@ -11116,7 +11603,7 @@
 </file>
 
 <file path=customXml/itemProps1.xml><?xml version="1.0" encoding="utf-8"?>
-<ds:datastoreItem xmlns:ds="http://schemas.openxmlformats.org/officeDocument/2006/customXml" ds:itemID="{1E8AD846-95E4-4783-9630-487BD4FFC3AF}">
+<ds:datastoreItem xmlns:ds="http://schemas.openxmlformats.org/officeDocument/2006/customXml" ds:itemID="{2780CC09-6037-4C1B-A147-D4A850956DA0}">
   <ds:schemaRefs>
     <ds:schemaRef ds:uri="http://schemas.openxmlformats.org/officeDocument/2006/bibliography"/>
   </ds:schemaRefs>

</xml_diff>